<commit_message>
feat: add the presentation
</commit_message>
<xml_diff>
--- a/Семенчук_Олексій_ІПЗ-23-1_АВПЗ_КР.docx
+++ b/Семенчук_Олексій_ІПЗ-23-1_АВПЗ_КР.docx
@@ -6,6 +6,7 @@
       <w:pPr>
         <w:pStyle w:val="Titul"/>
         <w:spacing w:lineRule="auto" w:line="300"/>
+        <w:jc w:val="start"/>
         <w:rPr>
           <w:rFonts w:ascii="Times New Roman" w:hAnsi="Times New Roman" w:cs="Times New Roman"/>
           <w:b w:val="false"/>
@@ -3411,8 +3412,8 @@
       </w:tblPr>
       <w:tblGrid>
         <w:gridCol w:w="817"/>
-        <w:gridCol w:w="6090"/>
-        <w:gridCol w:w="1583"/>
+        <w:gridCol w:w="6089"/>
+        <w:gridCol w:w="1584"/>
         <w:gridCol w:w="1754"/>
       </w:tblGrid>
       <w:tr>
@@ -3466,7 +3467,7 @@
         </w:tc>
         <w:tc>
           <w:tcPr>
-            <w:tcW w:w="6090" w:type="dxa"/>
+            <w:tcW w:w="6089" w:type="dxa"/>
             <w:tcBorders>
               <w:top w:val="single" w:sz="4" w:space="0" w:color="000000"/>
               <w:start w:val="single" w:sz="4" w:space="0" w:color="000000"/>
@@ -3501,7 +3502,7 @@
         </w:tc>
         <w:tc>
           <w:tcPr>
-            <w:tcW w:w="1583" w:type="dxa"/>
+            <w:tcW w:w="1584" w:type="dxa"/>
             <w:tcBorders>
               <w:top w:val="single" w:sz="4" w:space="0" w:color="000000"/>
               <w:start w:val="single" w:sz="4" w:space="0" w:color="000000"/>
@@ -3609,7 +3610,7 @@
         </w:tc>
         <w:tc>
           <w:tcPr>
-            <w:tcW w:w="6090" w:type="dxa"/>
+            <w:tcW w:w="6089" w:type="dxa"/>
             <w:tcBorders>
               <w:top w:val="single" w:sz="4" w:space="0" w:color="000000"/>
               <w:start w:val="single" w:sz="4" w:space="0" w:color="000000"/>
@@ -3642,7 +3643,7 @@
         </w:tc>
         <w:tc>
           <w:tcPr>
-            <w:tcW w:w="1583" w:type="dxa"/>
+            <w:tcW w:w="1584" w:type="dxa"/>
             <w:tcBorders>
               <w:top w:val="single" w:sz="4" w:space="0" w:color="000000"/>
               <w:start w:val="single" w:sz="4" w:space="0" w:color="000000"/>
@@ -3749,7 +3750,7 @@
         </w:tc>
         <w:tc>
           <w:tcPr>
-            <w:tcW w:w="6090" w:type="dxa"/>
+            <w:tcW w:w="6089" w:type="dxa"/>
             <w:tcBorders>
               <w:top w:val="single" w:sz="4" w:space="0" w:color="000000"/>
               <w:start w:val="single" w:sz="4" w:space="0" w:color="000000"/>
@@ -3782,7 +3783,7 @@
         </w:tc>
         <w:tc>
           <w:tcPr>
-            <w:tcW w:w="1583" w:type="dxa"/>
+            <w:tcW w:w="1584" w:type="dxa"/>
             <w:tcBorders>
               <w:top w:val="single" w:sz="4" w:space="0" w:color="000000"/>
               <w:start w:val="single" w:sz="4" w:space="0" w:color="000000"/>
@@ -3889,7 +3890,7 @@
         </w:tc>
         <w:tc>
           <w:tcPr>
-            <w:tcW w:w="6090" w:type="dxa"/>
+            <w:tcW w:w="6089" w:type="dxa"/>
             <w:tcBorders>
               <w:top w:val="single" w:sz="4" w:space="0" w:color="000000"/>
               <w:start w:val="single" w:sz="4" w:space="0" w:color="000000"/>
@@ -3922,7 +3923,7 @@
         </w:tc>
         <w:tc>
           <w:tcPr>
-            <w:tcW w:w="1583" w:type="dxa"/>
+            <w:tcW w:w="1584" w:type="dxa"/>
             <w:tcBorders>
               <w:top w:val="single" w:sz="4" w:space="0" w:color="000000"/>
               <w:start w:val="single" w:sz="4" w:space="0" w:color="000000"/>
@@ -4029,7 +4030,7 @@
         </w:tc>
         <w:tc>
           <w:tcPr>
-            <w:tcW w:w="6090" w:type="dxa"/>
+            <w:tcW w:w="6089" w:type="dxa"/>
             <w:tcBorders>
               <w:top w:val="single" w:sz="4" w:space="0" w:color="000000"/>
               <w:start w:val="single" w:sz="4" w:space="0" w:color="000000"/>
@@ -4062,7 +4063,7 @@
         </w:tc>
         <w:tc>
           <w:tcPr>
-            <w:tcW w:w="1583" w:type="dxa"/>
+            <w:tcW w:w="1584" w:type="dxa"/>
             <w:tcBorders>
               <w:top w:val="single" w:sz="4" w:space="0" w:color="000000"/>
               <w:start w:val="single" w:sz="4" w:space="0" w:color="000000"/>
@@ -4169,7 +4170,7 @@
         </w:tc>
         <w:tc>
           <w:tcPr>
-            <w:tcW w:w="6090" w:type="dxa"/>
+            <w:tcW w:w="6089" w:type="dxa"/>
             <w:tcBorders>
               <w:top w:val="single" w:sz="4" w:space="0" w:color="000000"/>
               <w:start w:val="single" w:sz="4" w:space="0" w:color="000000"/>
@@ -4202,7 +4203,7 @@
         </w:tc>
         <w:tc>
           <w:tcPr>
-            <w:tcW w:w="1583" w:type="dxa"/>
+            <w:tcW w:w="1584" w:type="dxa"/>
             <w:tcBorders>
               <w:top w:val="single" w:sz="4" w:space="0" w:color="000000"/>
               <w:start w:val="single" w:sz="4" w:space="0" w:color="000000"/>
@@ -4309,7 +4310,7 @@
         </w:tc>
         <w:tc>
           <w:tcPr>
-            <w:tcW w:w="6090" w:type="dxa"/>
+            <w:tcW w:w="6089" w:type="dxa"/>
             <w:tcBorders>
               <w:top w:val="single" w:sz="4" w:space="0" w:color="000000"/>
               <w:start w:val="single" w:sz="4" w:space="0" w:color="000000"/>
@@ -4342,7 +4343,7 @@
         </w:tc>
         <w:tc>
           <w:tcPr>
-            <w:tcW w:w="1583" w:type="dxa"/>
+            <w:tcW w:w="1584" w:type="dxa"/>
             <w:tcBorders>
               <w:top w:val="single" w:sz="4" w:space="0" w:color="000000"/>
               <w:start w:val="single" w:sz="4" w:space="0" w:color="000000"/>
@@ -4449,7 +4450,7 @@
         </w:tc>
         <w:tc>
           <w:tcPr>
-            <w:tcW w:w="6090" w:type="dxa"/>
+            <w:tcW w:w="6089" w:type="dxa"/>
             <w:tcBorders>
               <w:top w:val="single" w:sz="4" w:space="0" w:color="000000"/>
               <w:start w:val="single" w:sz="4" w:space="0" w:color="000000"/>
@@ -4482,7 +4483,7 @@
         </w:tc>
         <w:tc>
           <w:tcPr>
-            <w:tcW w:w="1583" w:type="dxa"/>
+            <w:tcW w:w="1584" w:type="dxa"/>
             <w:tcBorders>
               <w:top w:val="single" w:sz="4" w:space="0" w:color="000000"/>
               <w:start w:val="single" w:sz="4" w:space="0" w:color="000000"/>
@@ -4589,7 +4590,7 @@
         </w:tc>
         <w:tc>
           <w:tcPr>
-            <w:tcW w:w="6090" w:type="dxa"/>
+            <w:tcW w:w="6089" w:type="dxa"/>
             <w:tcBorders>
               <w:top w:val="single" w:sz="4" w:space="0" w:color="000000"/>
               <w:start w:val="single" w:sz="4" w:space="0" w:color="000000"/>
@@ -4622,7 +4623,7 @@
         </w:tc>
         <w:tc>
           <w:tcPr>
-            <w:tcW w:w="1583" w:type="dxa"/>
+            <w:tcW w:w="1584" w:type="dxa"/>
             <w:tcBorders>
               <w:top w:val="single" w:sz="4" w:space="0" w:color="000000"/>
               <w:start w:val="single" w:sz="4" w:space="0" w:color="000000"/>
@@ -4729,7 +4730,7 @@
         </w:tc>
         <w:tc>
           <w:tcPr>
-            <w:tcW w:w="6090" w:type="dxa"/>
+            <w:tcW w:w="6089" w:type="dxa"/>
             <w:tcBorders>
               <w:top w:val="single" w:sz="4" w:space="0" w:color="000000"/>
               <w:start w:val="single" w:sz="4" w:space="0" w:color="000000"/>
@@ -4762,7 +4763,7 @@
         </w:tc>
         <w:tc>
           <w:tcPr>
-            <w:tcW w:w="1583" w:type="dxa"/>
+            <w:tcW w:w="1584" w:type="dxa"/>
             <w:tcBorders>
               <w:top w:val="single" w:sz="4" w:space="0" w:color="000000"/>
               <w:start w:val="single" w:sz="4" w:space="0" w:color="000000"/>
@@ -5218,7 +5219,43 @@
           <w:szCs w:val="28"/>
           <w:lang w:val="uk-UA"/>
         </w:rPr>
-        <w:t>Текстова частина викладена на 53 сторінках друкованого тексту. В роботі наведено 2 рисунки. Загальний обсяг роботи – 62 сторінки.</w:t>
+        <w:t>Текстова частина викладена на 5</w:t>
+      </w:r>
+      <w:r>
+        <w:rPr>
+          <w:rFonts w:cs="Times New Roman" w:ascii="Times New Roman" w:hAnsi="Times New Roman"/>
+          <w:sz w:val="28"/>
+          <w:szCs w:val="28"/>
+          <w:lang w:val="uk-UA"/>
+        </w:rPr>
+        <w:t>2</w:t>
+      </w:r>
+      <w:r>
+        <w:rPr>
+          <w:rFonts w:cs="Times New Roman" w:ascii="Times New Roman" w:hAnsi="Times New Roman"/>
+          <w:sz w:val="28"/>
+          <w:szCs w:val="28"/>
+          <w:lang w:val="uk-UA"/>
+        </w:rPr>
+        <w:t xml:space="preserve"> сторінках друкованого тексту. В роботі наведено 2 рисунки. Загальний обсяг роботи – 6</w:t>
+      </w:r>
+      <w:r>
+        <w:rPr>
+          <w:rFonts w:cs="Times New Roman" w:ascii="Times New Roman" w:hAnsi="Times New Roman"/>
+          <w:sz w:val="28"/>
+          <w:szCs w:val="28"/>
+          <w:lang w:val="uk-UA"/>
+        </w:rPr>
+        <w:t>1</w:t>
+      </w:r>
+      <w:r>
+        <w:rPr>
+          <w:rFonts w:cs="Times New Roman" w:ascii="Times New Roman" w:hAnsi="Times New Roman"/>
+          <w:sz w:val="28"/>
+          <w:szCs w:val="28"/>
+          <w:lang w:val="uk-UA"/>
+        </w:rPr>
+        <w:t xml:space="preserve"> сторінки.</w:t>
       </w:r>
     </w:p>
     <w:p>
@@ -5760,7 +5797,7 @@
                 <w:rStyle w:val="IndexLink"/>
               </w:rPr>
               <w:tab/>
-              <w:t>15</w:t>
+              <w:t>14</w:t>
             </w:r>
           </w:hyperlink>
         </w:p>
@@ -5853,7 +5890,7 @@
                 <w:rStyle w:val="IndexLink"/>
               </w:rPr>
               <w:tab/>
-              <w:t>16</w:t>
+              <w:t>15</w:t>
             </w:r>
           </w:hyperlink>
         </w:p>
@@ -5888,7 +5925,7 @@
                 <w:rStyle w:val="IndexLink"/>
               </w:rPr>
               <w:tab/>
-              <w:t>16</w:t>
+              <w:t>15</w:t>
             </w:r>
           </w:hyperlink>
         </w:p>
@@ -6329,7 +6366,7 @@
               <w:tab/>
               <w:t>ПОШУК АКТОРІВ І ВАРІАНТІВ ВИКОРИСТАННЯ</w:t>
               <w:tab/>
-              <w:t>22</w:t>
+              <w:t>21</w:t>
             </w:r>
           </w:hyperlink>
         </w:p>
@@ -6352,7 +6389,7 @@
               <w:tab/>
               <w:t>Виявлення акторів</w:t>
               <w:tab/>
-              <w:t>22</w:t>
+              <w:t>21</w:t>
             </w:r>
           </w:hyperlink>
         </w:p>
@@ -6375,7 +6412,7 @@
               <w:tab/>
               <w:t>Виявлення варіантів використання</w:t>
               <w:tab/>
-              <w:t>23</w:t>
+              <w:t>22</w:t>
             </w:r>
           </w:hyperlink>
         </w:p>
@@ -6398,7 +6435,7 @@
               <w:tab/>
               <w:t>Розробка диаграм варіантів використання</w:t>
               <w:tab/>
-              <w:t>24</w:t>
+              <w:t>23</w:t>
             </w:r>
           </w:hyperlink>
         </w:p>
@@ -6421,7 +6458,7 @@
               <w:tab/>
               <w:t>КОРОТКИЙ ОПИС ВАРІАНТІВ ВИКОРИСТАННЯ</w:t>
               <w:tab/>
-              <w:t>25</w:t>
+              <w:t>24</w:t>
             </w:r>
           </w:hyperlink>
         </w:p>
@@ -6444,7 +6481,7 @@
               <w:tab/>
               <w:t>Структуризація варіантів використання</w:t>
               <w:tab/>
-              <w:t>25</w:t>
+              <w:t>24</w:t>
             </w:r>
           </w:hyperlink>
         </w:p>
@@ -6467,7 +6504,7 @@
               <w:tab/>
               <w:t>Реєстр варіантів використання</w:t>
               <w:tab/>
-              <w:t>26</w:t>
+              <w:t>25</w:t>
             </w:r>
           </w:hyperlink>
         </w:p>
@@ -6490,7 +6527,7 @@
               <w:tab/>
               <w:t>Конкретизація варіантів використання</w:t>
               <w:tab/>
-              <w:t>27</w:t>
+              <w:t>26</w:t>
             </w:r>
           </w:hyperlink>
         </w:p>
@@ -6525,7 +6562,7 @@
                 <w:rStyle w:val="IndexLink"/>
               </w:rPr>
               <w:tab/>
-              <w:t>27</w:t>
+              <w:t>26</w:t>
             </w:r>
           </w:hyperlink>
         </w:p>
@@ -6560,7 +6597,7 @@
                 <w:rStyle w:val="IndexLink"/>
               </w:rPr>
               <w:tab/>
-              <w:t>28</w:t>
+              <w:t>27</w:t>
             </w:r>
           </w:hyperlink>
         </w:p>
@@ -6595,7 +6632,7 @@
                 <w:rStyle w:val="IndexLink"/>
               </w:rPr>
               <w:tab/>
-              <w:t>28</w:t>
+              <w:t>27</w:t>
             </w:r>
           </w:hyperlink>
         </w:p>
@@ -6630,7 +6667,7 @@
                 <w:rStyle w:val="IndexLink"/>
               </w:rPr>
               <w:tab/>
-              <w:t>29</w:t>
+              <w:t>28</w:t>
             </w:r>
           </w:hyperlink>
         </w:p>
@@ -6665,7 +6702,7 @@
                 <w:rStyle w:val="IndexLink"/>
               </w:rPr>
               <w:tab/>
-              <w:t>29</w:t>
+              <w:t>28</w:t>
             </w:r>
           </w:hyperlink>
         </w:p>
@@ -6700,7 +6737,7 @@
                 <w:rStyle w:val="IndexLink"/>
               </w:rPr>
               <w:tab/>
-              <w:t>30</w:t>
+              <w:t>29</w:t>
             </w:r>
           </w:hyperlink>
         </w:p>
@@ -6735,7 +6772,7 @@
                 <w:rStyle w:val="IndexLink"/>
               </w:rPr>
               <w:tab/>
-              <w:t>30</w:t>
+              <w:t>29</w:t>
             </w:r>
           </w:hyperlink>
         </w:p>
@@ -6770,7 +6807,7 @@
                 <w:rStyle w:val="IndexLink"/>
               </w:rPr>
               <w:tab/>
-              <w:t>31</w:t>
+              <w:t>30</w:t>
             </w:r>
           </w:hyperlink>
         </w:p>
@@ -6805,7 +6842,7 @@
                 <w:rStyle w:val="IndexLink"/>
               </w:rPr>
               <w:tab/>
-              <w:t>32</w:t>
+              <w:t>31</w:t>
             </w:r>
           </w:hyperlink>
         </w:p>
@@ -6840,7 +6877,7 @@
                 <w:rStyle w:val="IndexLink"/>
               </w:rPr>
               <w:tab/>
-              <w:t>32</w:t>
+              <w:t>31</w:t>
             </w:r>
           </w:hyperlink>
         </w:p>
@@ -6863,7 +6900,7 @@
               <w:tab/>
               <w:t>ГЛОСАРІЙ</w:t>
               <w:tab/>
-              <w:t>34</w:t>
+              <w:t>33</w:t>
             </w:r>
           </w:hyperlink>
         </w:p>
@@ -6898,7 +6935,7 @@
                 <w:rStyle w:val="IndexLink"/>
               </w:rPr>
               <w:tab/>
-              <w:t>34</w:t>
+              <w:t>33</w:t>
             </w:r>
           </w:hyperlink>
         </w:p>
@@ -6933,7 +6970,7 @@
                 <w:rStyle w:val="IndexLink"/>
               </w:rPr>
               <w:tab/>
-              <w:t>34</w:t>
+              <w:t>33</w:t>
             </w:r>
           </w:hyperlink>
         </w:p>
@@ -6968,7 +7005,7 @@
                 <w:rStyle w:val="IndexLink"/>
               </w:rPr>
               <w:tab/>
-              <w:t>34</w:t>
+              <w:t>33</w:t>
             </w:r>
           </w:hyperlink>
         </w:p>
@@ -7003,7 +7040,7 @@
                 <w:rStyle w:val="IndexLink"/>
               </w:rPr>
               <w:tab/>
-              <w:t>34</w:t>
+              <w:t>33</w:t>
             </w:r>
           </w:hyperlink>
         </w:p>
@@ -7038,7 +7075,7 @@
                 <w:rStyle w:val="IndexLink"/>
               </w:rPr>
               <w:tab/>
-              <w:t>34</w:t>
+              <w:t>33</w:t>
             </w:r>
           </w:hyperlink>
         </w:p>
@@ -7073,7 +7110,7 @@
                 <w:rStyle w:val="IndexLink"/>
               </w:rPr>
               <w:tab/>
-              <w:t>35</w:t>
+              <w:t>34</w:t>
             </w:r>
           </w:hyperlink>
         </w:p>
@@ -7108,7 +7145,7 @@
                 <w:rStyle w:val="IndexLink"/>
               </w:rPr>
               <w:tab/>
-              <w:t>36</w:t>
+              <w:t>35</w:t>
             </w:r>
           </w:hyperlink>
         </w:p>
@@ -7131,7 +7168,7 @@
               <w:tab/>
               <w:t>ОПИС КЛЮЧОВИХ ПРЕЦЕДЕНТІВ</w:t>
               <w:tab/>
-              <w:t>37</w:t>
+              <w:t>36</w:t>
             </w:r>
           </w:hyperlink>
         </w:p>
@@ -7154,7 +7191,7 @@
               <w:tab/>
               <w:t>Пошук ключових варіантів використання</w:t>
               <w:tab/>
-              <w:t>37</w:t>
+              <w:t>36</w:t>
             </w:r>
           </w:hyperlink>
         </w:p>
@@ -7177,7 +7214,7 @@
               <w:tab/>
               <w:t>Прецедент Р1: Створення нового дистрибутива</w:t>
               <w:tab/>
-              <w:t>37</w:t>
+              <w:t>36</w:t>
             </w:r>
           </w:hyperlink>
         </w:p>
@@ -7200,7 +7237,7 @@
               <w:tab/>
               <w:t>Короткий опис</w:t>
               <w:tab/>
-              <w:t>37</w:t>
+              <w:t>36</w:t>
             </w:r>
           </w:hyperlink>
         </w:p>
@@ -7235,7 +7272,7 @@
                 <w:rStyle w:val="IndexLink"/>
               </w:rPr>
               <w:tab/>
-              <w:t>37</w:t>
+              <w:t>36</w:t>
             </w:r>
           </w:hyperlink>
         </w:p>
@@ -7270,7 +7307,7 @@
                 <w:rStyle w:val="IndexLink"/>
               </w:rPr>
               <w:tab/>
-              <w:t>39</w:t>
+              <w:t>38</w:t>
             </w:r>
           </w:hyperlink>
         </w:p>
@@ -7305,7 +7342,7 @@
                 <w:rStyle w:val="IndexLink"/>
               </w:rPr>
               <w:tab/>
-              <w:t>40</w:t>
+              <w:t>39</w:t>
             </w:r>
           </w:hyperlink>
         </w:p>
@@ -7340,7 +7377,7 @@
                 <w:rStyle w:val="IndexLink"/>
               </w:rPr>
               <w:tab/>
-              <w:t>40</w:t>
+              <w:t>39</w:t>
             </w:r>
           </w:hyperlink>
         </w:p>
@@ -7363,7 +7400,7 @@
               <w:tab/>
               <w:t>Прецедент К1: Завантаження готового дистрибутива</w:t>
               <w:tab/>
-              <w:t>40</w:t>
+              <w:t>39</w:t>
             </w:r>
           </w:hyperlink>
         </w:p>
@@ -7398,7 +7435,7 @@
                 <w:rStyle w:val="IndexLink"/>
               </w:rPr>
               <w:tab/>
-              <w:t>40</w:t>
+              <w:t>39</w:t>
             </w:r>
           </w:hyperlink>
         </w:p>
@@ -7433,7 +7470,7 @@
                 <w:rStyle w:val="IndexLink"/>
               </w:rPr>
               <w:tab/>
-              <w:t>40</w:t>
+              <w:t>39</w:t>
             </w:r>
           </w:hyperlink>
         </w:p>
@@ -7468,7 +7505,7 @@
                 <w:rStyle w:val="IndexLink"/>
               </w:rPr>
               <w:tab/>
-              <w:t>41</w:t>
+              <w:t>40</w:t>
             </w:r>
           </w:hyperlink>
         </w:p>
@@ -7503,7 +7540,7 @@
                 <w:rStyle w:val="IndexLink"/>
               </w:rPr>
               <w:tab/>
-              <w:t>41</w:t>
+              <w:t>40</w:t>
             </w:r>
           </w:hyperlink>
         </w:p>
@@ -7526,7 +7563,7 @@
               <w:tab/>
               <w:t>Прецедент 3: Моніторинг та блокування шкідливих дистрибутивів</w:t>
               <w:tab/>
-              <w:t>41</w:t>
+              <w:t>40</w:t>
             </w:r>
           </w:hyperlink>
         </w:p>
@@ -7561,7 +7598,7 @@
                 <w:rStyle w:val="IndexLink"/>
               </w:rPr>
               <w:tab/>
-              <w:t>41</w:t>
+              <w:t>40</w:t>
             </w:r>
           </w:hyperlink>
         </w:p>
@@ -7596,7 +7633,7 @@
                 <w:rStyle w:val="IndexLink"/>
               </w:rPr>
               <w:tab/>
-              <w:t>41</w:t>
+              <w:t>40</w:t>
             </w:r>
           </w:hyperlink>
         </w:p>
@@ -7631,7 +7668,7 @@
                 <w:rStyle w:val="IndexLink"/>
               </w:rPr>
               <w:tab/>
-              <w:t>42</w:t>
+              <w:t>41</w:t>
             </w:r>
           </w:hyperlink>
         </w:p>
@@ -7666,7 +7703,7 @@
                 <w:rStyle w:val="IndexLink"/>
               </w:rPr>
               <w:tab/>
-              <w:t>42</w:t>
+              <w:t>41</w:t>
             </w:r>
           </w:hyperlink>
         </w:p>
@@ -7701,7 +7738,7 @@
                 <w:rStyle w:val="IndexLink"/>
               </w:rPr>
               <w:tab/>
-              <w:t>43</w:t>
+              <w:t>42</w:t>
             </w:r>
           </w:hyperlink>
         </w:p>
@@ -7736,7 +7773,7 @@
                 <w:rStyle w:val="IndexLink"/>
               </w:rPr>
               <w:tab/>
-              <w:t>43</w:t>
+              <w:t>42</w:t>
             </w:r>
           </w:hyperlink>
         </w:p>
@@ -7771,7 +7808,7 @@
                 <w:rStyle w:val="IndexLink"/>
               </w:rPr>
               <w:tab/>
-              <w:t>43</w:t>
+              <w:t>42</w:t>
             </w:r>
           </w:hyperlink>
         </w:p>
@@ -7806,7 +7843,7 @@
                 <w:rStyle w:val="IndexLink"/>
               </w:rPr>
               <w:tab/>
-              <w:t>44</w:t>
+              <w:t>43</w:t>
             </w:r>
           </w:hyperlink>
         </w:p>
@@ -7841,7 +7878,7 @@
                 <w:rStyle w:val="IndexLink"/>
               </w:rPr>
               <w:tab/>
-              <w:t>44</w:t>
+              <w:t>43</w:t>
             </w:r>
           </w:hyperlink>
         </w:p>
@@ -7864,7 +7901,7 @@
               <w:tab/>
               <w:t>АНАЛІЗ І СПЕЦИФІКАЦІЯ СПЕЦІАЛЬНИХ ВИМОГ</w:t>
               <w:tab/>
-              <w:t>45</w:t>
+              <w:t>44</w:t>
             </w:r>
           </w:hyperlink>
         </w:p>
@@ -7887,7 +7924,7 @@
               <w:tab/>
               <w:t>Мета</w:t>
               <w:tab/>
-              <w:t>45</w:t>
+              <w:t>44</w:t>
             </w:r>
           </w:hyperlink>
         </w:p>
@@ -7910,7 +7947,7 @@
               <w:tab/>
               <w:t>Функціональність</w:t>
               <w:tab/>
-              <w:t>45</w:t>
+              <w:t>44</w:t>
             </w:r>
           </w:hyperlink>
         </w:p>
@@ -7945,7 +7982,7 @@
                 <w:rStyle w:val="IndexLink"/>
               </w:rPr>
               <w:tab/>
-              <w:t>45</w:t>
+              <w:t>44</w:t>
             </w:r>
           </w:hyperlink>
         </w:p>
@@ -7980,7 +8017,7 @@
                 <w:rStyle w:val="IndexLink"/>
               </w:rPr>
               <w:tab/>
-              <w:t>45</w:t>
+              <w:t>44</w:t>
             </w:r>
           </w:hyperlink>
         </w:p>
@@ -8015,7 +8052,7 @@
                 <w:rStyle w:val="IndexLink"/>
               </w:rPr>
               <w:tab/>
-              <w:t>45</w:t>
+              <w:t>44</w:t>
             </w:r>
           </w:hyperlink>
         </w:p>
@@ -8050,7 +8087,7 @@
                 <w:rStyle w:val="IndexLink"/>
               </w:rPr>
               <w:tab/>
-              <w:t>45</w:t>
+              <w:t>44</w:t>
             </w:r>
           </w:hyperlink>
         </w:p>
@@ -8085,7 +8122,7 @@
                 <w:rStyle w:val="IndexLink"/>
               </w:rPr>
               <w:tab/>
-              <w:t>45</w:t>
+              <w:t>44</w:t>
             </w:r>
           </w:hyperlink>
         </w:p>
@@ -8120,7 +8157,7 @@
                 <w:rStyle w:val="IndexLink"/>
               </w:rPr>
               <w:tab/>
-              <w:t>46</w:t>
+              <w:t>45</w:t>
             </w:r>
           </w:hyperlink>
         </w:p>
@@ -8155,7 +8192,7 @@
                 <w:rStyle w:val="IndexLink"/>
               </w:rPr>
               <w:tab/>
-              <w:t>46</w:t>
+              <w:t>45</w:t>
             </w:r>
           </w:hyperlink>
         </w:p>
@@ -8190,7 +8227,7 @@
                 <w:rStyle w:val="IndexLink"/>
               </w:rPr>
               <w:tab/>
-              <w:t>46</w:t>
+              <w:t>45</w:t>
             </w:r>
           </w:hyperlink>
         </w:p>
@@ -8225,7 +8262,7 @@
                 <w:rStyle w:val="IndexLink"/>
               </w:rPr>
               <w:tab/>
-              <w:t>46</w:t>
+              <w:t>45</w:t>
             </w:r>
           </w:hyperlink>
         </w:p>
@@ -8248,7 +8285,7 @@
               <w:tab/>
               <w:t>Продуктивність</w:t>
               <w:tab/>
-              <w:t>46</w:t>
+              <w:t>45</w:t>
             </w:r>
           </w:hyperlink>
         </w:p>
@@ -8283,7 +8320,7 @@
                 <w:rStyle w:val="IndexLink"/>
               </w:rPr>
               <w:tab/>
-              <w:t>46</w:t>
+              <w:t>45</w:t>
             </w:r>
           </w:hyperlink>
         </w:p>
@@ -8318,7 +8355,7 @@
                 <w:rStyle w:val="IndexLink"/>
               </w:rPr>
               <w:tab/>
-              <w:t>46</w:t>
+              <w:t>45</w:t>
             </w:r>
           </w:hyperlink>
         </w:p>
@@ -8341,7 +8378,7 @@
               <w:tab/>
               <w:t>Експлуатаційна придатність</w:t>
               <w:tab/>
-              <w:t>46</w:t>
+              <w:t>45</w:t>
             </w:r>
           </w:hyperlink>
         </w:p>
@@ -8376,7 +8413,7 @@
                 <w:rStyle w:val="IndexLink"/>
               </w:rPr>
               <w:tab/>
-              <w:t>46</w:t>
+              <w:t>45</w:t>
             </w:r>
           </w:hyperlink>
         </w:p>
@@ -8411,7 +8448,7 @@
                 <w:rStyle w:val="IndexLink"/>
               </w:rPr>
               <w:tab/>
-              <w:t>46</w:t>
+              <w:t>45</w:t>
             </w:r>
           </w:hyperlink>
         </w:p>
@@ -8434,7 +8471,7 @@
               <w:tab/>
               <w:t>Обмеження проектування</w:t>
               <w:tab/>
-              <w:t>47</w:t>
+              <w:t>46</w:t>
             </w:r>
           </w:hyperlink>
         </w:p>
@@ -8469,7 +8506,7 @@
                 <w:rStyle w:val="IndexLink"/>
               </w:rPr>
               <w:tab/>
-              <w:t>47</w:t>
+              <w:t>46</w:t>
             </w:r>
           </w:hyperlink>
         </w:p>
@@ -8504,7 +8541,7 @@
                 <w:rStyle w:val="IndexLink"/>
               </w:rPr>
               <w:tab/>
-              <w:t>47</w:t>
+              <w:t>46</w:t>
             </w:r>
           </w:hyperlink>
         </w:p>
@@ -8539,7 +8576,7 @@
                 <w:rStyle w:val="IndexLink"/>
               </w:rPr>
               <w:tab/>
-              <w:t>47</w:t>
+              <w:t>46</w:t>
             </w:r>
           </w:hyperlink>
         </w:p>
@@ -8562,7 +8599,7 @@
               <w:tab/>
               <w:t>СПЕЦИФІКАЦІЯ ВИМОГ ДО АІС</w:t>
               <w:tab/>
-              <w:t>48</w:t>
+              <w:t>47</w:t>
             </w:r>
           </w:hyperlink>
         </w:p>
@@ -8585,7 +8622,7 @@
               <w:tab/>
               <w:t>Вступ</w:t>
               <w:tab/>
-              <w:t>48</w:t>
+              <w:t>47</w:t>
             </w:r>
           </w:hyperlink>
         </w:p>
@@ -8620,7 +8657,7 @@
                 <w:rStyle w:val="IndexLink"/>
               </w:rPr>
               <w:tab/>
-              <w:t>48</w:t>
+              <w:t>47</w:t>
             </w:r>
           </w:hyperlink>
         </w:p>
@@ -8655,7 +8692,7 @@
                 <w:rStyle w:val="IndexLink"/>
               </w:rPr>
               <w:tab/>
-              <w:t>48</w:t>
+              <w:t>47</w:t>
             </w:r>
           </w:hyperlink>
         </w:p>
@@ -8678,7 +8715,7 @@
               <w:tab/>
               <w:t>Огляд системи</w:t>
               <w:tab/>
-              <w:t>48</w:t>
+              <w:t>47</w:t>
             </w:r>
           </w:hyperlink>
         </w:p>
@@ -8713,7 +8750,7 @@
                 <w:rStyle w:val="IndexLink"/>
               </w:rPr>
               <w:tab/>
-              <w:t>48</w:t>
+              <w:t>47</w:t>
             </w:r>
           </w:hyperlink>
         </w:p>
@@ -8748,7 +8785,7 @@
                 <w:rStyle w:val="IndexLink"/>
               </w:rPr>
               <w:tab/>
-              <w:t>49</w:t>
+              <w:t>48</w:t>
             </w:r>
           </w:hyperlink>
         </w:p>
@@ -8771,7 +8808,7 @@
               <w:tab/>
               <w:t>Опис вимог</w:t>
               <w:tab/>
-              <w:t>49</w:t>
+              <w:t>48</w:t>
             </w:r>
           </w:hyperlink>
         </w:p>
@@ -8806,7 +8843,7 @@
                 <w:rStyle w:val="IndexLink"/>
               </w:rPr>
               <w:tab/>
-              <w:t>49</w:t>
+              <w:t>48</w:t>
             </w:r>
           </w:hyperlink>
         </w:p>
@@ -8841,7 +8878,7 @@
                 <w:rStyle w:val="IndexLink"/>
               </w:rPr>
               <w:tab/>
-              <w:t>52</w:t>
+              <w:t>51</w:t>
             </w:r>
           </w:hyperlink>
         </w:p>
@@ -8864,7 +8901,7 @@
               <w:tab/>
               <w:t>Спеціальні вимоги</w:t>
               <w:tab/>
-              <w:t>53</w:t>
+              <w:t>52</w:t>
             </w:r>
           </w:hyperlink>
         </w:p>
@@ -8899,7 +8936,7 @@
                 <w:rStyle w:val="IndexLink"/>
               </w:rPr>
               <w:tab/>
-              <w:t>53</w:t>
+              <w:t>52</w:t>
             </w:r>
           </w:hyperlink>
         </w:p>
@@ -8934,7 +8971,7 @@
                 <w:rStyle w:val="IndexLink"/>
               </w:rPr>
               <w:tab/>
-              <w:t>53</w:t>
+              <w:t>52</w:t>
             </w:r>
           </w:hyperlink>
         </w:p>
@@ -8969,7 +9006,7 @@
                 <w:rStyle w:val="IndexLink"/>
               </w:rPr>
               <w:tab/>
-              <w:t>54</w:t>
+              <w:t>53</w:t>
             </w:r>
           </w:hyperlink>
         </w:p>
@@ -9004,7 +9041,7 @@
                 <w:rStyle w:val="IndexLink"/>
               </w:rPr>
               <w:tab/>
-              <w:t>54</w:t>
+              <w:t>53</w:t>
             </w:r>
           </w:hyperlink>
         </w:p>
@@ -9039,7 +9076,7 @@
                 <w:rStyle w:val="IndexLink"/>
               </w:rPr>
               <w:tab/>
-              <w:t>54</w:t>
+              <w:t>53</w:t>
             </w:r>
           </w:hyperlink>
         </w:p>
@@ -9074,7 +9111,7 @@
                 <w:rStyle w:val="IndexLink"/>
               </w:rPr>
               <w:tab/>
-              <w:t>55</w:t>
+              <w:t>54</w:t>
             </w:r>
           </w:hyperlink>
         </w:p>
@@ -9097,7 +9134,7 @@
               <w:tab/>
               <w:t>ВЕРИФІКАЦІЯ ВИМОГ</w:t>
               <w:tab/>
-              <w:t>56</w:t>
+              <w:t>55</w:t>
             </w:r>
           </w:hyperlink>
         </w:p>
@@ -9120,7 +9157,7 @@
               <w:tab/>
               <w:t>Формулювання питань</w:t>
               <w:tab/>
-              <w:t>56</w:t>
+              <w:t>55</w:t>
             </w:r>
           </w:hyperlink>
         </w:p>
@@ -9143,7 +9180,7 @@
               <w:tab/>
               <w:t>Загальна оцінка вимог</w:t>
               <w:tab/>
-              <w:t>56</w:t>
+              <w:t>55</w:t>
             </w:r>
           </w:hyperlink>
         </w:p>
@@ -9178,7 +9215,7 @@
                 <w:rStyle w:val="IndexLink"/>
               </w:rPr>
               <w:tab/>
-              <w:t>57</w:t>
+              <w:t>56</w:t>
             </w:r>
           </w:hyperlink>
         </w:p>
@@ -9213,7 +9250,7 @@
                 <w:rStyle w:val="IndexLink"/>
               </w:rPr>
               <w:tab/>
-              <w:t>58</w:t>
+              <w:t>57</w:t>
             </w:r>
           </w:hyperlink>
         </w:p>
@@ -9236,7 +9273,7 @@
               <w:tab/>
               <w:t>Оцінка варіантів використання</w:t>
               <w:tab/>
-              <w:t>58</w:t>
+              <w:t>57</w:t>
             </w:r>
           </w:hyperlink>
         </w:p>
@@ -9271,7 +9308,7 @@
                 <w:rStyle w:val="IndexLink"/>
               </w:rPr>
               <w:tab/>
-              <w:t>58</w:t>
+              <w:t>57</w:t>
             </w:r>
           </w:hyperlink>
         </w:p>
@@ -9306,7 +9343,7 @@
                 <w:rStyle w:val="IndexLink"/>
               </w:rPr>
               <w:tab/>
-              <w:t>59</w:t>
+              <w:t>58</w:t>
             </w:r>
           </w:hyperlink>
         </w:p>
@@ -9329,7 +9366,7 @@
               <w:tab/>
               <w:t>Оцінка Системи Вимог</w:t>
               <w:tab/>
-              <w:t>59</w:t>
+              <w:t>58</w:t>
             </w:r>
           </w:hyperlink>
         </w:p>
@@ -9364,7 +9401,7 @@
                 <w:rStyle w:val="IndexLink"/>
               </w:rPr>
               <w:tab/>
-              <w:t>59</w:t>
+              <w:t>58</w:t>
             </w:r>
           </w:hyperlink>
         </w:p>
@@ -9399,7 +9436,7 @@
                 <w:rStyle w:val="IndexLink"/>
               </w:rPr>
               <w:tab/>
-              <w:t>59</w:t>
+              <w:t>58</w:t>
             </w:r>
           </w:hyperlink>
         </w:p>
@@ -9422,7 +9459,7 @@
               <w:tab/>
               <w:t>Висновки</w:t>
               <w:tab/>
-              <w:t>59</w:t>
+              <w:t>58</w:t>
             </w:r>
           </w:hyperlink>
         </w:p>
@@ -9444,7 +9481,7 @@
               <w:tab/>
               <w:t>ВИСНОВКИ</w:t>
               <w:tab/>
-              <w:t>61</w:t>
+              <w:t>60</w:t>
             </w:r>
           </w:hyperlink>
           <w:r>
@@ -10168,10 +10205,15 @@
               <w:spacing w:lineRule="auto" w:line="360" w:before="0" w:after="120"/>
               <w:ind w:hanging="0" w:start="0" w:end="0"/>
               <w:jc w:val="both"/>
-              <w:rPr/>
-            </w:pPr>
-            <w:r>
-              <w:rPr>
+              <w:rPr>
+                <w:sz w:val="24"/>
+                <w:szCs w:val="24"/>
+              </w:rPr>
+            </w:pPr>
+            <w:r>
+              <w:rPr>
+                <w:sz w:val="24"/>
+                <w:szCs w:val="24"/>
                 <w:lang w:val="ru-RU"/>
               </w:rPr>
               <w:t>Проблема</w:t>
@@ -10194,10 +10236,15 @@
               <w:spacing w:lineRule="auto" w:line="360" w:before="0" w:after="120"/>
               <w:ind w:hanging="0" w:start="0" w:end="0"/>
               <w:jc w:val="both"/>
-              <w:rPr/>
-            </w:pPr>
-            <w:r>
-              <w:rPr>
+              <w:rPr>
+                <w:sz w:val="24"/>
+                <w:szCs w:val="24"/>
+              </w:rPr>
+            </w:pPr>
+            <w:r>
+              <w:rPr>
+                <w:sz w:val="24"/>
+                <w:szCs w:val="24"/>
                 <w:lang w:val="ru-RU"/>
               </w:rPr>
               <w:t>Складність перенесення вже налаштованої робочої системи Linux на нове обладнання</w:t>
@@ -10223,10 +10270,15 @@
               <w:spacing w:lineRule="auto" w:line="360" w:before="0" w:after="120"/>
               <w:ind w:hanging="0" w:start="0" w:end="0"/>
               <w:jc w:val="both"/>
-              <w:rPr/>
-            </w:pPr>
-            <w:r>
-              <w:rPr>
+              <w:rPr>
+                <w:sz w:val="24"/>
+                <w:szCs w:val="24"/>
+              </w:rPr>
+            </w:pPr>
+            <w:r>
+              <w:rPr>
+                <w:sz w:val="24"/>
+                <w:szCs w:val="24"/>
                 <w:lang w:val="ru-RU"/>
               </w:rPr>
               <w:t>Зачіпає</w:t>
@@ -10249,10 +10301,15 @@
               <w:spacing w:lineRule="auto" w:line="360" w:before="0" w:after="120"/>
               <w:ind w:hanging="0" w:start="0" w:end="0"/>
               <w:jc w:val="both"/>
-              <w:rPr/>
-            </w:pPr>
-            <w:r>
-              <w:rPr>
+              <w:rPr>
+                <w:sz w:val="24"/>
+                <w:szCs w:val="24"/>
+              </w:rPr>
+            </w:pPr>
+            <w:r>
+              <w:rPr>
+                <w:sz w:val="24"/>
+                <w:szCs w:val="24"/>
                 <w:lang w:val="ru-RU"/>
               </w:rPr>
               <w:t>Користувачів, які отримали новий комп'ютер або потрібно відновити систему після збою</w:t>
@@ -10278,12 +10335,17 @@
               <w:spacing w:lineRule="auto" w:line="360" w:before="0" w:after="120"/>
               <w:ind w:hanging="0" w:start="0" w:end="0"/>
               <w:jc w:val="both"/>
-              <w:rPr/>
+              <w:rPr>
+                <w:sz w:val="24"/>
+                <w:szCs w:val="24"/>
+              </w:rPr>
             </w:pPr>
             <w:bookmarkStart w:id="14" w:name="result_box12"/>
             <w:bookmarkEnd w:id="14"/>
             <w:r>
               <w:rPr>
+                <w:sz w:val="24"/>
+                <w:szCs w:val="24"/>
                 <w:lang w:val="uk-UA"/>
               </w:rPr>
               <w:t>Її наслідком є</w:t>
@@ -10306,10 +10368,15 @@
               <w:spacing w:lineRule="auto" w:line="360" w:before="0" w:after="120"/>
               <w:ind w:hanging="0" w:start="0" w:end="0"/>
               <w:jc w:val="both"/>
-              <w:rPr/>
-            </w:pPr>
-            <w:r>
-              <w:rPr>
+              <w:rPr>
+                <w:sz w:val="24"/>
+                <w:szCs w:val="24"/>
+              </w:rPr>
+            </w:pPr>
+            <w:r>
+              <w:rPr>
+                <w:sz w:val="24"/>
+                <w:szCs w:val="24"/>
                 <w:lang w:val="ru-RU"/>
               </w:rPr>
               <w:t>Втрата багатьох годин на повторне налаштування середовища, втрата індивідуальних конфігурацій</w:t>
@@ -10337,16 +10404,23 @@
               <w:spacing w:lineRule="auto" w:line="360" w:before="0" w:after="120"/>
               <w:ind w:hanging="0" w:start="0" w:end="0"/>
               <w:jc w:val="both"/>
-              <w:rPr/>
-            </w:pPr>
-            <w:r>
-              <w:rPr>
+              <w:rPr>
+                <w:sz w:val="24"/>
+                <w:szCs w:val="24"/>
+              </w:rPr>
+            </w:pPr>
+            <w:r>
+              <w:rPr>
+                <w:sz w:val="24"/>
+                <w:szCs w:val="24"/>
                 <w:lang w:val="ru-RU"/>
               </w:rPr>
               <w:t>У</w:t>
             </w:r>
             <w:r>
               <w:rPr>
+                <w:sz w:val="24"/>
+                <w:szCs w:val="24"/>
                 <w:lang w:val="uk-UA"/>
               </w:rPr>
               <w:t>спішне вирішення</w:t>
@@ -10369,10 +10443,15 @@
               <w:spacing w:lineRule="auto" w:line="360" w:before="0" w:after="120"/>
               <w:ind w:hanging="0" w:start="0" w:end="0"/>
               <w:jc w:val="both"/>
-              <w:rPr/>
-            </w:pPr>
-            <w:r>
-              <w:rPr>
+              <w:rPr>
+                <w:sz w:val="24"/>
+                <w:szCs w:val="24"/>
+              </w:rPr>
+            </w:pPr>
+            <w:r>
+              <w:rPr>
+                <w:sz w:val="24"/>
+                <w:szCs w:val="24"/>
                 <w:lang w:val="ru-RU"/>
               </w:rPr>
               <w:t>Можливість створити ISO-образ існуючої системи для простого встановлення на новий пристрій</w:t>
@@ -10431,10 +10510,15 @@
               <w:spacing w:lineRule="auto" w:line="360" w:before="0" w:after="0"/>
               <w:ind w:hanging="0" w:start="0" w:end="0"/>
               <w:jc w:val="both"/>
-              <w:rPr/>
-            </w:pPr>
-            <w:r>
-              <w:rPr>
+              <w:rPr>
+                <w:sz w:val="24"/>
+                <w:szCs w:val="24"/>
+              </w:rPr>
+            </w:pPr>
+            <w:r>
+              <w:rPr>
+                <w:sz w:val="24"/>
+                <w:szCs w:val="24"/>
                 <w:lang w:val="ru-RU"/>
               </w:rPr>
               <w:t>Проблема</w:t>
@@ -10457,10 +10541,15 @@
               <w:spacing w:lineRule="auto" w:line="360" w:before="0" w:after="0"/>
               <w:ind w:hanging="0" w:start="0" w:end="0"/>
               <w:jc w:val="both"/>
-              <w:rPr/>
-            </w:pPr>
-            <w:r>
-              <w:rPr>
+              <w:rPr>
+                <w:sz w:val="24"/>
+                <w:szCs w:val="24"/>
+              </w:rPr>
+            </w:pPr>
+            <w:r>
+              <w:rPr>
+                <w:sz w:val="24"/>
+                <w:szCs w:val="24"/>
                 <w:lang w:val="ru-RU"/>
               </w:rPr>
               <w:t>Відсутність спеціалізованого дистрибутиву з потрібним набором інструментів для системного адміністратора</w:t>
@@ -10486,10 +10575,15 @@
               <w:spacing w:lineRule="auto" w:line="360" w:before="0" w:after="0"/>
               <w:ind w:hanging="0" w:start="0" w:end="0"/>
               <w:jc w:val="both"/>
-              <w:rPr/>
-            </w:pPr>
-            <w:r>
-              <w:rPr>
+              <w:rPr>
+                <w:sz w:val="24"/>
+                <w:szCs w:val="24"/>
+              </w:rPr>
+            </w:pPr>
+            <w:r>
+              <w:rPr>
+                <w:sz w:val="24"/>
+                <w:szCs w:val="24"/>
                 <w:lang w:val="ru-RU"/>
               </w:rPr>
               <w:t>Зачіпає</w:t>
@@ -10512,10 +10606,15 @@
               <w:spacing w:lineRule="auto" w:line="360" w:before="0" w:after="0"/>
               <w:ind w:hanging="0" w:start="0" w:end="0"/>
               <w:jc w:val="both"/>
-              <w:rPr/>
-            </w:pPr>
-            <w:r>
-              <w:rPr>
+              <w:rPr>
+                <w:sz w:val="24"/>
+                <w:szCs w:val="24"/>
+              </w:rPr>
+            </w:pPr>
+            <w:r>
+              <w:rPr>
+                <w:sz w:val="24"/>
+                <w:szCs w:val="24"/>
                 <w:lang w:val="ru-RU"/>
               </w:rPr>
               <w:t>Системних адміністраторів, DevOps-інженерів</w:t>
@@ -10541,10 +10640,15 @@
               <w:spacing w:lineRule="auto" w:line="360" w:before="0" w:after="0"/>
               <w:ind w:hanging="0" w:start="0" w:end="0"/>
               <w:jc w:val="both"/>
-              <w:rPr/>
-            </w:pPr>
-            <w:r>
-              <w:rPr>
+              <w:rPr>
+                <w:sz w:val="24"/>
+                <w:szCs w:val="24"/>
+              </w:rPr>
+            </w:pPr>
+            <w:r>
+              <w:rPr>
+                <w:sz w:val="24"/>
+                <w:szCs w:val="24"/>
                 <w:lang w:val="uk-UA"/>
               </w:rPr>
               <w:t>Її наслідком є</w:t>
@@ -10567,10 +10671,15 @@
               <w:spacing w:lineRule="auto" w:line="360" w:before="0" w:after="0"/>
               <w:ind w:hanging="0" w:start="0" w:end="0"/>
               <w:jc w:val="both"/>
-              <w:rPr/>
-            </w:pPr>
-            <w:r>
-              <w:rPr>
+              <w:rPr>
+                <w:sz w:val="24"/>
+                <w:szCs w:val="24"/>
+              </w:rPr>
+            </w:pPr>
+            <w:r>
+              <w:rPr>
+                <w:sz w:val="24"/>
+                <w:szCs w:val="24"/>
                 <w:lang w:val="ru-RU"/>
               </w:rPr>
               <w:t>Необхідність встановлювати зайве ПЗ або вручну збирати потрібні інструменти</w:t>
@@ -10596,16 +10705,23 @@
               <w:spacing w:lineRule="auto" w:line="360" w:before="0" w:after="0"/>
               <w:ind w:hanging="0" w:start="0" w:end="0"/>
               <w:jc w:val="both"/>
-              <w:rPr/>
-            </w:pPr>
-            <w:r>
-              <w:rPr>
+              <w:rPr>
+                <w:sz w:val="24"/>
+                <w:szCs w:val="24"/>
+              </w:rPr>
+            </w:pPr>
+            <w:r>
+              <w:rPr>
+                <w:sz w:val="24"/>
+                <w:szCs w:val="24"/>
                 <w:lang w:val="ru-RU"/>
               </w:rPr>
               <w:t>У</w:t>
             </w:r>
             <w:r>
               <w:rPr>
+                <w:sz w:val="24"/>
+                <w:szCs w:val="24"/>
                 <w:lang w:val="uk-UA"/>
               </w:rPr>
               <w:t>спішне вирішення</w:t>
@@ -10628,10 +10744,15 @@
               <w:spacing w:lineRule="auto" w:line="360" w:before="0" w:after="0"/>
               <w:ind w:hanging="0" w:start="0" w:end="0"/>
               <w:jc w:val="both"/>
-              <w:rPr/>
-            </w:pPr>
-            <w:r>
-              <w:rPr>
+              <w:rPr>
+                <w:sz w:val="24"/>
+                <w:szCs w:val="24"/>
+              </w:rPr>
+            </w:pPr>
+            <w:r>
+              <w:rPr>
+                <w:sz w:val="24"/>
+                <w:szCs w:val="24"/>
                 <w:lang w:val="ru-RU"/>
               </w:rPr>
               <w:t>Можливість створити мінімалістичний дистрибутив з точним набором необхідних утиліт</w:t>
@@ -10690,10 +10811,15 @@
               <w:spacing w:lineRule="auto" w:line="360" w:before="0" w:after="0"/>
               <w:ind w:hanging="0" w:start="0" w:end="0"/>
               <w:jc w:val="both"/>
-              <w:rPr/>
-            </w:pPr>
-            <w:r>
-              <w:rPr>
+              <w:rPr>
+                <w:sz w:val="24"/>
+                <w:szCs w:val="24"/>
+              </w:rPr>
+            </w:pPr>
+            <w:r>
+              <w:rPr>
+                <w:sz w:val="24"/>
+                <w:szCs w:val="24"/>
                 <w:lang w:val="ru-RU"/>
               </w:rPr>
               <w:t>Проблема</w:t>
@@ -10716,10 +10842,15 @@
               <w:spacing w:lineRule="auto" w:line="360" w:before="0" w:after="0"/>
               <w:ind w:hanging="0" w:start="0" w:end="0"/>
               <w:jc w:val="both"/>
-              <w:rPr/>
-            </w:pPr>
-            <w:r>
-              <w:rPr>
+              <w:rPr>
+                <w:sz w:val="24"/>
+                <w:szCs w:val="24"/>
+              </w:rPr>
+            </w:pPr>
+            <w:r>
+              <w:rPr>
+                <w:sz w:val="24"/>
+                <w:szCs w:val="24"/>
                 <w:lang w:val="ru-RU"/>
               </w:rPr>
               <w:t>Складність створення спеціалізованих навчальних середовищ на базі Linux для викладачів та освітніх закладів</w:t>
@@ -10745,10 +10876,15 @@
               <w:spacing w:lineRule="auto" w:line="360" w:before="0" w:after="0"/>
               <w:ind w:hanging="0" w:start="0" w:end="0"/>
               <w:jc w:val="both"/>
-              <w:rPr/>
-            </w:pPr>
-            <w:r>
-              <w:rPr>
+              <w:rPr>
+                <w:sz w:val="24"/>
+                <w:szCs w:val="24"/>
+              </w:rPr>
+            </w:pPr>
+            <w:r>
+              <w:rPr>
+                <w:sz w:val="24"/>
+                <w:szCs w:val="24"/>
                 <w:lang w:val="ru-RU"/>
               </w:rPr>
               <w:t>Зачіпає</w:t>
@@ -10771,11 +10907,16 @@
               <w:spacing w:lineRule="auto" w:line="360" w:before="0" w:after="0"/>
               <w:ind w:hanging="0" w:start="0" w:end="0"/>
               <w:jc w:val="both"/>
-              <w:rPr/>
-            </w:pPr>
-            <w:r>
-              <w:rPr>
-                <w:rFonts w:ascii="Times New Roman" w:hAnsi="Times New Roman"/>
+              <w:rPr>
+                <w:sz w:val="24"/>
+                <w:szCs w:val="24"/>
+              </w:rPr>
+            </w:pPr>
+            <w:r>
+              <w:rPr>
+                <w:rFonts w:ascii="Times New Roman" w:hAnsi="Times New Roman"/>
+                <w:sz w:val="24"/>
+                <w:szCs w:val="24"/>
                 <w:lang w:val="ru-RU"/>
               </w:rPr>
               <w:t>Викладачів, інструкторів, адміністраторів навчальних закладів</w:t>
@@ -10801,10 +10942,15 @@
               <w:spacing w:lineRule="auto" w:line="360" w:before="0" w:after="0"/>
               <w:ind w:hanging="0" w:start="0" w:end="0"/>
               <w:jc w:val="both"/>
-              <w:rPr/>
-            </w:pPr>
-            <w:r>
-              <w:rPr>
+              <w:rPr>
+                <w:sz w:val="24"/>
+                <w:szCs w:val="24"/>
+              </w:rPr>
+            </w:pPr>
+            <w:r>
+              <w:rPr>
+                <w:sz w:val="24"/>
+                <w:szCs w:val="24"/>
                 <w:lang w:val="uk-UA"/>
               </w:rPr>
               <w:t>Її наслідком є</w:t>
@@ -10827,11 +10973,16 @@
               <w:spacing w:lineRule="auto" w:line="360" w:before="0" w:after="0"/>
               <w:ind w:hanging="0" w:start="0" w:end="0"/>
               <w:jc w:val="both"/>
-              <w:rPr/>
-            </w:pPr>
-            <w:r>
-              <w:rPr>
-                <w:rFonts w:ascii="Times New Roman" w:hAnsi="Times New Roman"/>
+              <w:rPr>
+                <w:sz w:val="24"/>
+                <w:szCs w:val="24"/>
+              </w:rPr>
+            </w:pPr>
+            <w:r>
+              <w:rPr>
+                <w:rFonts w:ascii="Times New Roman" w:hAnsi="Times New Roman"/>
+                <w:sz w:val="24"/>
+                <w:szCs w:val="24"/>
                 <w:lang w:val="ru-RU"/>
               </w:rPr>
               <w:t>Неможливість швидко підготувати стандартизовані, безпечні та зосереджені на конкретному предметі робочі середовища для студентів</w:t>
@@ -10857,16 +11008,23 @@
               <w:spacing w:lineRule="auto" w:line="360" w:before="0" w:after="0"/>
               <w:ind w:hanging="0" w:start="0" w:end="0"/>
               <w:jc w:val="both"/>
-              <w:rPr/>
-            </w:pPr>
-            <w:r>
-              <w:rPr>
+              <w:rPr>
+                <w:sz w:val="24"/>
+                <w:szCs w:val="24"/>
+              </w:rPr>
+            </w:pPr>
+            <w:r>
+              <w:rPr>
+                <w:sz w:val="24"/>
+                <w:szCs w:val="24"/>
                 <w:lang w:val="ru-RU"/>
               </w:rPr>
               <w:t>У</w:t>
             </w:r>
             <w:r>
               <w:rPr>
+                <w:sz w:val="24"/>
+                <w:szCs w:val="24"/>
                 <w:lang w:val="uk-UA"/>
               </w:rPr>
               <w:t>спішне вирішення</w:t>
@@ -10889,11 +11047,16 @@
               <w:spacing w:lineRule="auto" w:line="360" w:before="0" w:after="0"/>
               <w:ind w:hanging="0" w:start="0" w:end="0"/>
               <w:jc w:val="both"/>
-              <w:rPr/>
-            </w:pPr>
-            <w:r>
-              <w:rPr>
-                <w:rFonts w:ascii="Times New Roman" w:hAnsi="Times New Roman"/>
+              <w:rPr>
+                <w:sz w:val="24"/>
+                <w:szCs w:val="24"/>
+              </w:rPr>
+            </w:pPr>
+            <w:r>
+              <w:rPr>
+                <w:rFonts w:ascii="Times New Roman" w:hAnsi="Times New Roman"/>
+                <w:sz w:val="24"/>
+                <w:szCs w:val="24"/>
                 <w:lang w:val="ru-RU"/>
               </w:rPr>
               <w:t>Інтуїтивний інструмент, який дозволяє педагогам без глибоких технічних знань створювати, розповсюджувати та тиражувати спеціалізовані дистрибутиви для навчання</w:t>
@@ -10952,10 +11115,15 @@
               <w:spacing w:lineRule="auto" w:line="360" w:before="0" w:after="0"/>
               <w:ind w:hanging="0" w:start="0" w:end="0"/>
               <w:jc w:val="both"/>
-              <w:rPr/>
-            </w:pPr>
-            <w:r>
-              <w:rPr>
+              <w:rPr>
+                <w:sz w:val="24"/>
+                <w:szCs w:val="24"/>
+              </w:rPr>
+            </w:pPr>
+            <w:r>
+              <w:rPr>
+                <w:sz w:val="24"/>
+                <w:szCs w:val="24"/>
                 <w:lang w:val="ru-RU"/>
               </w:rPr>
               <w:t>Проблема</w:t>
@@ -10978,11 +11146,16 @@
               <w:spacing w:lineRule="auto" w:line="360" w:before="0" w:after="0"/>
               <w:ind w:hanging="0" w:start="0" w:end="0"/>
               <w:jc w:val="both"/>
-              <w:rPr/>
-            </w:pPr>
-            <w:r>
-              <w:rPr>
-                <w:rFonts w:ascii="Times New Roman" w:hAnsi="Times New Roman"/>
+              <w:rPr>
+                <w:sz w:val="24"/>
+                <w:szCs w:val="24"/>
+              </w:rPr>
+            </w:pPr>
+            <w:r>
+              <w:rPr>
+                <w:rFonts w:ascii="Times New Roman" w:hAnsi="Times New Roman"/>
+                <w:sz w:val="24"/>
+                <w:szCs w:val="24"/>
                 <w:lang w:val="uk-UA"/>
               </w:rPr>
               <w:t>Неможливість швидкого створення резервної копії робочого середовища з подальшим розгортанням</w:t>
@@ -11008,10 +11181,15 @@
               <w:spacing w:lineRule="auto" w:line="360" w:before="0" w:after="0"/>
               <w:ind w:hanging="0" w:start="0" w:end="0"/>
               <w:jc w:val="both"/>
-              <w:rPr/>
-            </w:pPr>
-            <w:r>
-              <w:rPr>
+              <w:rPr>
+                <w:sz w:val="24"/>
+                <w:szCs w:val="24"/>
+              </w:rPr>
+            </w:pPr>
+            <w:r>
+              <w:rPr>
+                <w:sz w:val="24"/>
+                <w:szCs w:val="24"/>
                 <w:lang w:val="ru-RU"/>
               </w:rPr>
               <w:t>Зачіпає</w:t>
@@ -11034,11 +11212,16 @@
               <w:spacing w:lineRule="auto" w:line="360" w:before="0" w:after="0"/>
               <w:ind w:hanging="0" w:start="0" w:end="0"/>
               <w:jc w:val="both"/>
-              <w:rPr/>
-            </w:pPr>
-            <w:r>
-              <w:rPr>
-                <w:rFonts w:ascii="Times New Roman" w:hAnsi="Times New Roman"/>
+              <w:rPr>
+                <w:sz w:val="24"/>
+                <w:szCs w:val="24"/>
+              </w:rPr>
+            </w:pPr>
+            <w:r>
+              <w:rPr>
+                <w:rFonts w:ascii="Times New Roman" w:hAnsi="Times New Roman"/>
+                <w:sz w:val="24"/>
+                <w:szCs w:val="24"/>
                 <w:lang w:val="ru-RU"/>
               </w:rPr>
               <w:t>Фрілансерів, розробників, користувачів з унікальними налаштуваннями</w:t>
@@ -11064,10 +11247,15 @@
               <w:spacing w:lineRule="auto" w:line="360" w:before="0" w:after="0"/>
               <w:ind w:hanging="0" w:start="0" w:end="0"/>
               <w:jc w:val="both"/>
-              <w:rPr/>
-            </w:pPr>
-            <w:r>
-              <w:rPr>
+              <w:rPr>
+                <w:sz w:val="24"/>
+                <w:szCs w:val="24"/>
+              </w:rPr>
+            </w:pPr>
+            <w:r>
+              <w:rPr>
+                <w:sz w:val="24"/>
+                <w:szCs w:val="24"/>
                 <w:lang w:val="uk-UA"/>
               </w:rPr>
               <w:t>Її наслідком є</w:t>
@@ -11090,11 +11278,16 @@
               <w:spacing w:lineRule="auto" w:line="360" w:before="0" w:after="0"/>
               <w:ind w:hanging="0" w:start="0" w:end="0"/>
               <w:jc w:val="both"/>
-              <w:rPr/>
-            </w:pPr>
-            <w:r>
-              <w:rPr>
-                <w:rFonts w:ascii="Times New Roman" w:hAnsi="Times New Roman"/>
+              <w:rPr>
+                <w:sz w:val="24"/>
+                <w:szCs w:val="24"/>
+              </w:rPr>
+            </w:pPr>
+            <w:r>
+              <w:rPr>
+                <w:rFonts w:ascii="Times New Roman" w:hAnsi="Times New Roman"/>
+                <w:sz w:val="24"/>
+                <w:szCs w:val="24"/>
                 <w:lang w:val="ru-RU"/>
               </w:rPr>
               <w:t>Критичні втрати часу при поломці обладнання або необхідності налаштувати кілька однакових робочих станцій</w:t>
@@ -11120,16 +11313,23 @@
               <w:spacing w:lineRule="auto" w:line="360" w:before="0" w:after="0"/>
               <w:ind w:hanging="0" w:start="0" w:end="0"/>
               <w:jc w:val="both"/>
-              <w:rPr/>
-            </w:pPr>
-            <w:r>
-              <w:rPr>
+              <w:rPr>
+                <w:sz w:val="24"/>
+                <w:szCs w:val="24"/>
+              </w:rPr>
+            </w:pPr>
+            <w:r>
+              <w:rPr>
+                <w:sz w:val="24"/>
+                <w:szCs w:val="24"/>
                 <w:lang w:val="ru-RU"/>
               </w:rPr>
               <w:t>У</w:t>
             </w:r>
             <w:r>
               <w:rPr>
+                <w:sz w:val="24"/>
+                <w:szCs w:val="24"/>
                 <w:lang w:val="uk-UA"/>
               </w:rPr>
               <w:t>спішне вирішення</w:t>
@@ -11151,11 +11351,16 @@
               <w:pStyle w:val="Normal"/>
               <w:spacing w:lineRule="auto" w:line="360" w:before="0" w:after="0"/>
               <w:jc w:val="both"/>
-              <w:rPr/>
-            </w:pPr>
-            <w:r>
-              <w:rPr>
-                <w:rFonts w:ascii="Times New Roman" w:hAnsi="Times New Roman"/>
+              <w:rPr>
+                <w:sz w:val="24"/>
+                <w:szCs w:val="24"/>
+              </w:rPr>
+            </w:pPr>
+            <w:r>
+              <w:rPr>
+                <w:rFonts w:ascii="Times New Roman" w:hAnsi="Times New Roman"/>
+                <w:sz w:val="24"/>
+                <w:szCs w:val="24"/>
               </w:rPr>
               <w:t>Функція "знімка системи" для миттєвого створення бекапу та відтворення середовища</w:t>
             </w:r>
@@ -11241,10 +11446,15 @@
               <w:spacing w:lineRule="auto" w:line="360" w:before="0" w:after="0"/>
               <w:ind w:hanging="0" w:start="0" w:end="0"/>
               <w:jc w:val="both"/>
-              <w:rPr/>
-            </w:pPr>
-            <w:r>
-              <w:rPr>
+              <w:rPr>
+                <w:sz w:val="24"/>
+                <w:szCs w:val="24"/>
+              </w:rPr>
+            </w:pPr>
+            <w:r>
+              <w:rPr>
+                <w:sz w:val="24"/>
+                <w:szCs w:val="24"/>
                 <w:lang w:val="uk-UA"/>
               </w:rPr>
               <w:t>Для</w:t>
@@ -11267,10 +11477,16 @@
               <w:spacing w:lineRule="auto" w:line="360" w:before="0" w:after="0"/>
               <w:ind w:hanging="0" w:start="0" w:end="0"/>
               <w:jc w:val="both"/>
-              <w:rPr/>
-            </w:pPr>
-            <w:r>
-              <w:rPr/>
+              <w:rPr>
+                <w:sz w:val="24"/>
+                <w:szCs w:val="24"/>
+              </w:rPr>
+            </w:pPr>
+            <w:r>
+              <w:rPr>
+                <w:sz w:val="24"/>
+                <w:szCs w:val="24"/>
+              </w:rPr>
               <w:t>DevOps-інженерів, розробників, системних адміністраторів, ентузіастів Linux та викладачів.</w:t>
             </w:r>
           </w:p>
@@ -11293,13 +11509,18 @@
               <w:pStyle w:val="Normal"/>
               <w:spacing w:lineRule="auto" w:line="360" w:before="0" w:after="0"/>
               <w:jc w:val="both"/>
-              <w:rPr/>
+              <w:rPr>
+                <w:sz w:val="24"/>
+                <w:szCs w:val="24"/>
+              </w:rPr>
             </w:pPr>
             <w:bookmarkStart w:id="17" w:name="result_box27"/>
             <w:bookmarkEnd w:id="17"/>
             <w:r>
               <w:rPr>
                 <w:rFonts w:ascii="Times New Roman" w:hAnsi="Times New Roman"/>
+                <w:sz w:val="24"/>
+                <w:szCs w:val="24"/>
                 <w:lang w:val="uk-UA"/>
               </w:rPr>
               <w:t>Якої</w:t>
@@ -11321,11 +11542,16 @@
               <w:pStyle w:val="Normal"/>
               <w:spacing w:lineRule="auto" w:line="360" w:before="0" w:after="0"/>
               <w:jc w:val="both"/>
-              <w:rPr/>
-            </w:pPr>
-            <w:r>
-              <w:rPr>
-                <w:rFonts w:ascii="Times New Roman" w:hAnsi="Times New Roman"/>
+              <w:rPr>
+                <w:sz w:val="24"/>
+                <w:szCs w:val="24"/>
+              </w:rPr>
+            </w:pPr>
+            <w:r>
+              <w:rPr>
+                <w:rFonts w:ascii="Times New Roman" w:hAnsi="Times New Roman"/>
+                <w:sz w:val="24"/>
+                <w:szCs w:val="24"/>
               </w:rPr>
               <w:t>Потрібно швидко створювати, налаштовувати та розгортати спеціалізовані збірки ОС для робочих, навчальних чи корпоративних середовищ.</w:t>
             </w:r>
@@ -11350,10 +11576,15 @@
               <w:spacing w:lineRule="auto" w:line="360" w:before="0" w:after="0"/>
               <w:ind w:hanging="0" w:start="0" w:end="0"/>
               <w:jc w:val="both"/>
-              <w:rPr/>
-            </w:pPr>
-            <w:r>
-              <w:rPr>
+              <w:rPr>
+                <w:sz w:val="24"/>
+                <w:szCs w:val="24"/>
+              </w:rPr>
+            </w:pPr>
+            <w:r>
+              <w:rPr>
+                <w:sz w:val="24"/>
+                <w:szCs w:val="24"/>
                 <w:lang w:val="uk-UA"/>
               </w:rPr>
               <w:t>Назва продукту</w:t>
@@ -11376,10 +11607,15 @@
               <w:spacing w:lineRule="auto" w:line="360" w:before="0" w:after="0"/>
               <w:ind w:hanging="0" w:start="0" w:end="0"/>
               <w:jc w:val="both"/>
-              <w:rPr/>
-            </w:pPr>
-            <w:r>
-              <w:rPr>
+              <w:rPr>
+                <w:sz w:val="24"/>
+                <w:szCs w:val="24"/>
+              </w:rPr>
+            </w:pPr>
+            <w:r>
+              <w:rPr>
+                <w:sz w:val="24"/>
+                <w:szCs w:val="24"/>
                 <w:lang w:val="uk-UA"/>
               </w:rPr>
               <w:t>«The Linux Studio»</w:t>
@@ -11404,13 +11640,18 @@
               <w:pStyle w:val="Normal"/>
               <w:spacing w:lineRule="auto" w:line="360" w:before="0" w:after="0"/>
               <w:jc w:val="both"/>
-              <w:rPr/>
+              <w:rPr>
+                <w:sz w:val="24"/>
+                <w:szCs w:val="24"/>
+              </w:rPr>
             </w:pPr>
             <w:bookmarkStart w:id="18" w:name="result_box28"/>
             <w:bookmarkEnd w:id="18"/>
             <w:r>
               <w:rPr>
                 <w:rFonts w:ascii="Times New Roman" w:hAnsi="Times New Roman"/>
+                <w:sz w:val="24"/>
+                <w:szCs w:val="24"/>
                 <w:lang w:val="uk-UA"/>
               </w:rPr>
               <w:t>Якої</w:t>
@@ -11432,11 +11673,16 @@
               <w:pStyle w:val="Normal"/>
               <w:spacing w:lineRule="auto" w:line="360" w:before="0" w:after="0"/>
               <w:jc w:val="both"/>
-              <w:rPr/>
-            </w:pPr>
-            <w:r>
-              <w:rPr>
-                <w:rFonts w:ascii="Times New Roman" w:hAnsi="Times New Roman"/>
+              <w:rPr>
+                <w:sz w:val="24"/>
+                <w:szCs w:val="24"/>
+              </w:rPr>
+            </w:pPr>
+            <w:r>
+              <w:rPr>
+                <w:rFonts w:ascii="Times New Roman" w:hAnsi="Times New Roman"/>
+                <w:sz w:val="24"/>
+                <w:szCs w:val="24"/>
               </w:rPr>
               <w:t>Заснована на візуальному редакторі конфігурацій, системі шаблонів та інструментах для швидкого тестування.</w:t>
             </w:r>
@@ -11460,13 +11706,18 @@
               <w:pStyle w:val="Normal"/>
               <w:spacing w:lineRule="auto" w:line="360" w:before="0" w:after="0"/>
               <w:jc w:val="both"/>
-              <w:rPr/>
+              <w:rPr>
+                <w:sz w:val="24"/>
+                <w:szCs w:val="24"/>
+              </w:rPr>
             </w:pPr>
             <w:bookmarkStart w:id="19" w:name="result_box31"/>
             <w:bookmarkEnd w:id="19"/>
             <w:r>
               <w:rPr>
                 <w:rFonts w:ascii="Times New Roman" w:hAnsi="Times New Roman"/>
+                <w:sz w:val="24"/>
+                <w:szCs w:val="24"/>
                 <w:lang w:val="uk-UA"/>
               </w:rPr>
               <w:t>На відміну від</w:t>
@@ -11488,11 +11739,16 @@
               <w:pStyle w:val="Normal"/>
               <w:spacing w:lineRule="auto" w:line="360" w:before="0" w:after="0"/>
               <w:jc w:val="both"/>
-              <w:rPr/>
-            </w:pPr>
-            <w:r>
-              <w:rPr>
-                <w:rFonts w:ascii="Times New Roman" w:hAnsi="Times New Roman"/>
+              <w:rPr>
+                <w:sz w:val="24"/>
+                <w:szCs w:val="24"/>
+              </w:rPr>
+            </w:pPr>
+            <w:r>
+              <w:rPr>
+                <w:rFonts w:ascii="Times New Roman" w:hAnsi="Times New Roman"/>
+                <w:sz w:val="24"/>
+                <w:szCs w:val="24"/>
               </w:rPr>
               <w:t>Використання низькорівневих інструментів збірки через командний рядок, що вимагає глибоких знань і великих витрат часу.</w:t>
             </w:r>
@@ -11519,10 +11775,15 @@
               <w:spacing w:lineRule="auto" w:line="360" w:before="0" w:after="0"/>
               <w:ind w:hanging="0" w:start="0" w:end="0"/>
               <w:jc w:val="both"/>
-              <w:rPr/>
-            </w:pPr>
-            <w:r>
-              <w:rPr>
+              <w:rPr>
+                <w:sz w:val="24"/>
+                <w:szCs w:val="24"/>
+              </w:rPr>
+            </w:pPr>
+            <w:r>
+              <w:rPr>
+                <w:sz w:val="24"/>
+                <w:szCs w:val="24"/>
                 <w:lang w:val="uk-UA"/>
               </w:rPr>
               <w:t>Наш продукт</w:t>
@@ -11544,11 +11805,16 @@
               <w:pStyle w:val="Normal"/>
               <w:spacing w:lineRule="auto" w:line="360" w:before="0" w:after="0"/>
               <w:jc w:val="both"/>
-              <w:rPr/>
-            </w:pPr>
-            <w:r>
-              <w:rPr>
-                <w:rFonts w:ascii="Times New Roman" w:hAnsi="Times New Roman"/>
+              <w:rPr>
+                <w:sz w:val="24"/>
+                <w:szCs w:val="24"/>
+              </w:rPr>
+            </w:pPr>
+            <w:r>
+              <w:rPr>
+                <w:rFonts w:ascii="Times New Roman" w:hAnsi="Times New Roman"/>
+                <w:sz w:val="24"/>
+                <w:szCs w:val="24"/>
                 <w:lang w:val="uk-UA"/>
               </w:rPr>
               <w:t>Дозволяє візуально налаштувати дистрибутив, вибрати програмні пакети та параметри системи, а потім експортувати готовий ISO-образ, що значно прискорює розробку, навчання та розгортання систем.</w:t>
@@ -11876,14 +12142,14 @@
         </w:tblCellMar>
       </w:tblPr>
       <w:tblGrid>
-        <w:gridCol w:w="2327"/>
-        <w:gridCol w:w="7600"/>
+        <w:gridCol w:w="2326"/>
+        <w:gridCol w:w="7601"/>
       </w:tblGrid>
       <w:tr>
         <w:trPr/>
         <w:tc>
           <w:tcPr>
-            <w:tcW w:w="2327" w:type="dxa"/>
+            <w:tcW w:w="2326" w:type="dxa"/>
             <w:tcBorders>
               <w:top w:val="single" w:sz="4" w:space="0" w:color="000000"/>
               <w:start w:val="single" w:sz="4" w:space="0" w:color="000000"/>
@@ -11918,7 +12184,7 @@
         </w:tc>
         <w:tc>
           <w:tcPr>
-            <w:tcW w:w="7600" w:type="dxa"/>
+            <w:tcW w:w="7601" w:type="dxa"/>
             <w:tcBorders>
               <w:top w:val="single" w:sz="4" w:space="0" w:color="000000"/>
               <w:start w:val="single" w:sz="4" w:space="0" w:color="000000"/>
@@ -11949,7 +12215,7 @@
         <w:trPr/>
         <w:tc>
           <w:tcPr>
-            <w:tcW w:w="2327" w:type="dxa"/>
+            <w:tcW w:w="2326" w:type="dxa"/>
             <w:tcBorders>
               <w:start w:val="single" w:sz="4" w:space="0" w:color="000000"/>
               <w:bottom w:val="single" w:sz="4" w:space="0" w:color="000000"/>
@@ -11973,7 +12239,7 @@
         </w:tc>
         <w:tc>
           <w:tcPr>
-            <w:tcW w:w="7600" w:type="dxa"/>
+            <w:tcW w:w="7601" w:type="dxa"/>
             <w:tcBorders>
               <w:start w:val="single" w:sz="4" w:space="0" w:color="000000"/>
               <w:bottom w:val="single" w:sz="4" w:space="0" w:color="000000"/>
@@ -12000,7 +12266,7 @@
         <w:trPr/>
         <w:tc>
           <w:tcPr>
-            <w:tcW w:w="2327" w:type="dxa"/>
+            <w:tcW w:w="2326" w:type="dxa"/>
             <w:tcBorders>
               <w:start w:val="single" w:sz="4" w:space="0" w:color="000000"/>
               <w:bottom w:val="single" w:sz="4" w:space="0" w:color="000000"/>
@@ -12024,7 +12290,7 @@
         </w:tc>
         <w:tc>
           <w:tcPr>
-            <w:tcW w:w="7600" w:type="dxa"/>
+            <w:tcW w:w="7601" w:type="dxa"/>
             <w:tcBorders>
               <w:start w:val="single" w:sz="4" w:space="0" w:color="000000"/>
               <w:bottom w:val="single" w:sz="4" w:space="0" w:color="000000"/>
@@ -12051,7 +12317,7 @@
         <w:trPr/>
         <w:tc>
           <w:tcPr>
-            <w:tcW w:w="2327" w:type="dxa"/>
+            <w:tcW w:w="2326" w:type="dxa"/>
             <w:tcBorders>
               <w:start w:val="single" w:sz="4" w:space="0" w:color="000000"/>
               <w:bottom w:val="single" w:sz="4" w:space="0" w:color="000000"/>
@@ -12075,7 +12341,7 @@
         </w:tc>
         <w:tc>
           <w:tcPr>
-            <w:tcW w:w="7600" w:type="dxa"/>
+            <w:tcW w:w="7601" w:type="dxa"/>
             <w:tcBorders>
               <w:start w:val="single" w:sz="4" w:space="0" w:color="000000"/>
               <w:bottom w:val="single" w:sz="4" w:space="0" w:color="000000"/>
@@ -12102,7 +12368,7 @@
         <w:trPr/>
         <w:tc>
           <w:tcPr>
-            <w:tcW w:w="2327" w:type="dxa"/>
+            <w:tcW w:w="2326" w:type="dxa"/>
             <w:tcBorders>
               <w:start w:val="single" w:sz="4" w:space="0" w:color="000000"/>
               <w:bottom w:val="single" w:sz="4" w:space="0" w:color="000000"/>
@@ -12126,7 +12392,7 @@
         </w:tc>
         <w:tc>
           <w:tcPr>
-            <w:tcW w:w="7600" w:type="dxa"/>
+            <w:tcW w:w="7601" w:type="dxa"/>
             <w:tcBorders>
               <w:start w:val="single" w:sz="4" w:space="0" w:color="000000"/>
               <w:bottom w:val="single" w:sz="4" w:space="0" w:color="000000"/>
@@ -12177,14 +12443,14 @@
         </w:tblCellMar>
       </w:tblPr>
       <w:tblGrid>
-        <w:gridCol w:w="2327"/>
-        <w:gridCol w:w="7600"/>
+        <w:gridCol w:w="2326"/>
+        <w:gridCol w:w="7601"/>
       </w:tblGrid>
       <w:tr>
         <w:trPr/>
         <w:tc>
           <w:tcPr>
-            <w:tcW w:w="2327" w:type="dxa"/>
+            <w:tcW w:w="2326" w:type="dxa"/>
             <w:tcBorders>
               <w:top w:val="single" w:sz="4" w:space="0" w:color="000000"/>
               <w:start w:val="single" w:sz="4" w:space="0" w:color="000000"/>
@@ -12219,7 +12485,7 @@
         </w:tc>
         <w:tc>
           <w:tcPr>
-            <w:tcW w:w="7600" w:type="dxa"/>
+            <w:tcW w:w="7601" w:type="dxa"/>
             <w:tcBorders>
               <w:top w:val="single" w:sz="4" w:space="0" w:color="000000"/>
               <w:start w:val="single" w:sz="4" w:space="0" w:color="000000"/>
@@ -12250,7 +12516,7 @@
         <w:trPr/>
         <w:tc>
           <w:tcPr>
-            <w:tcW w:w="2327" w:type="dxa"/>
+            <w:tcW w:w="2326" w:type="dxa"/>
             <w:tcBorders>
               <w:start w:val="single" w:sz="4" w:space="0" w:color="000000"/>
               <w:bottom w:val="single" w:sz="4" w:space="0" w:color="000000"/>
@@ -12274,7 +12540,7 @@
         </w:tc>
         <w:tc>
           <w:tcPr>
-            <w:tcW w:w="7600" w:type="dxa"/>
+            <w:tcW w:w="7601" w:type="dxa"/>
             <w:tcBorders>
               <w:start w:val="single" w:sz="4" w:space="0" w:color="000000"/>
               <w:bottom w:val="single" w:sz="4" w:space="0" w:color="000000"/>
@@ -12301,7 +12567,7 @@
         <w:trPr/>
         <w:tc>
           <w:tcPr>
-            <w:tcW w:w="2327" w:type="dxa"/>
+            <w:tcW w:w="2326" w:type="dxa"/>
             <w:tcBorders>
               <w:start w:val="single" w:sz="4" w:space="0" w:color="000000"/>
               <w:bottom w:val="single" w:sz="4" w:space="0" w:color="000000"/>
@@ -12325,7 +12591,7 @@
         </w:tc>
         <w:tc>
           <w:tcPr>
-            <w:tcW w:w="7600" w:type="dxa"/>
+            <w:tcW w:w="7601" w:type="dxa"/>
             <w:tcBorders>
               <w:start w:val="single" w:sz="4" w:space="0" w:color="000000"/>
               <w:bottom w:val="single" w:sz="4" w:space="0" w:color="000000"/>
@@ -12352,7 +12618,7 @@
         <w:trPr/>
         <w:tc>
           <w:tcPr>
-            <w:tcW w:w="2327" w:type="dxa"/>
+            <w:tcW w:w="2326" w:type="dxa"/>
             <w:tcBorders>
               <w:start w:val="single" w:sz="4" w:space="0" w:color="000000"/>
               <w:bottom w:val="single" w:sz="4" w:space="0" w:color="000000"/>
@@ -12376,7 +12642,7 @@
         </w:tc>
         <w:tc>
           <w:tcPr>
-            <w:tcW w:w="7600" w:type="dxa"/>
+            <w:tcW w:w="7601" w:type="dxa"/>
             <w:tcBorders>
               <w:start w:val="single" w:sz="4" w:space="0" w:color="000000"/>
               <w:bottom w:val="single" w:sz="4" w:space="0" w:color="000000"/>
@@ -12403,7 +12669,7 @@
         <w:trPr/>
         <w:tc>
           <w:tcPr>
-            <w:tcW w:w="2327" w:type="dxa"/>
+            <w:tcW w:w="2326" w:type="dxa"/>
             <w:tcBorders>
               <w:start w:val="single" w:sz="4" w:space="0" w:color="000000"/>
               <w:bottom w:val="single" w:sz="4" w:space="0" w:color="000000"/>
@@ -12427,7 +12693,7 @@
         </w:tc>
         <w:tc>
           <w:tcPr>
-            <w:tcW w:w="7600" w:type="dxa"/>
+            <w:tcW w:w="7601" w:type="dxa"/>
             <w:tcBorders>
               <w:start w:val="single" w:sz="4" w:space="0" w:color="000000"/>
               <w:bottom w:val="single" w:sz="4" w:space="0" w:color="000000"/>
@@ -12882,8 +13148,8 @@
       </w:tblPr>
       <w:tblGrid>
         <w:gridCol w:w="535"/>
-        <w:gridCol w:w="3138"/>
-        <w:gridCol w:w="6254"/>
+        <w:gridCol w:w="3137"/>
+        <w:gridCol w:w="6255"/>
       </w:tblGrid>
       <w:tr>
         <w:trPr/>
@@ -12914,7 +13180,7 @@
         </w:tc>
         <w:tc>
           <w:tcPr>
-            <w:tcW w:w="3138" w:type="dxa"/>
+            <w:tcW w:w="3137" w:type="dxa"/>
             <w:tcBorders>
               <w:top w:val="single" w:sz="4" w:space="0" w:color="000000"/>
               <w:start w:val="single" w:sz="4" w:space="0" w:color="000000"/>
@@ -12942,7 +13208,7 @@
         </w:tc>
         <w:tc>
           <w:tcPr>
-            <w:tcW w:w="6254" w:type="dxa"/>
+            <w:tcW w:w="6255" w:type="dxa"/>
             <w:tcBorders>
               <w:top w:val="single" w:sz="4" w:space="0" w:color="000000"/>
               <w:start w:val="single" w:sz="4" w:space="0" w:color="000000"/>
@@ -12999,7 +13265,7 @@
         </w:tc>
         <w:tc>
           <w:tcPr>
-            <w:tcW w:w="3138" w:type="dxa"/>
+            <w:tcW w:w="3137" w:type="dxa"/>
             <w:tcBorders>
               <w:start w:val="single" w:sz="4" w:space="0" w:color="000000"/>
               <w:bottom w:val="single" w:sz="4" w:space="0" w:color="000000"/>
@@ -13025,7 +13291,7 @@
         </w:tc>
         <w:tc>
           <w:tcPr>
-            <w:tcW w:w="6254" w:type="dxa"/>
+            <w:tcW w:w="6255" w:type="dxa"/>
             <w:tcBorders>
               <w:start w:val="single" w:sz="4" w:space="0" w:color="000000"/>
               <w:bottom w:val="single" w:sz="4" w:space="0" w:color="000000"/>
@@ -13079,7 +13345,7 @@
         </w:tc>
         <w:tc>
           <w:tcPr>
-            <w:tcW w:w="3138" w:type="dxa"/>
+            <w:tcW w:w="3137" w:type="dxa"/>
             <w:tcBorders>
               <w:start w:val="single" w:sz="4" w:space="0" w:color="000000"/>
               <w:bottom w:val="single" w:sz="4" w:space="0" w:color="000000"/>
@@ -13105,7 +13371,7 @@
         </w:tc>
         <w:tc>
           <w:tcPr>
-            <w:tcW w:w="6254" w:type="dxa"/>
+            <w:tcW w:w="6255" w:type="dxa"/>
             <w:tcBorders>
               <w:start w:val="single" w:sz="4" w:space="0" w:color="000000"/>
               <w:bottom w:val="single" w:sz="4" w:space="0" w:color="000000"/>
@@ -13159,7 +13425,7 @@
         </w:tc>
         <w:tc>
           <w:tcPr>
-            <w:tcW w:w="3138" w:type="dxa"/>
+            <w:tcW w:w="3137" w:type="dxa"/>
             <w:tcBorders>
               <w:start w:val="single" w:sz="4" w:space="0" w:color="000000"/>
               <w:bottom w:val="single" w:sz="4" w:space="0" w:color="000000"/>
@@ -13185,7 +13451,7 @@
         </w:tc>
         <w:tc>
           <w:tcPr>
-            <w:tcW w:w="6254" w:type="dxa"/>
+            <w:tcW w:w="6255" w:type="dxa"/>
             <w:tcBorders>
               <w:start w:val="single" w:sz="4" w:space="0" w:color="000000"/>
               <w:bottom w:val="single" w:sz="4" w:space="0" w:color="000000"/>
@@ -13241,7 +13507,7 @@
         </w:tc>
         <w:tc>
           <w:tcPr>
-            <w:tcW w:w="3138" w:type="dxa"/>
+            <w:tcW w:w="3137" w:type="dxa"/>
             <w:tcBorders>
               <w:start w:val="single" w:sz="4" w:space="0" w:color="000000"/>
               <w:bottom w:val="single" w:sz="4" w:space="0" w:color="000000"/>
@@ -13267,7 +13533,7 @@
         </w:tc>
         <w:tc>
           <w:tcPr>
-            <w:tcW w:w="6254" w:type="dxa"/>
+            <w:tcW w:w="6255" w:type="dxa"/>
             <w:tcBorders>
               <w:start w:val="single" w:sz="4" w:space="0" w:color="000000"/>
               <w:bottom w:val="single" w:sz="4" w:space="0" w:color="000000"/>
@@ -13321,7 +13587,7 @@
         </w:tc>
         <w:tc>
           <w:tcPr>
-            <w:tcW w:w="3138" w:type="dxa"/>
+            <w:tcW w:w="3137" w:type="dxa"/>
             <w:tcBorders>
               <w:start w:val="single" w:sz="4" w:space="0" w:color="000000"/>
               <w:bottom w:val="single" w:sz="4" w:space="0" w:color="000000"/>
@@ -13347,7 +13613,7 @@
         </w:tc>
         <w:tc>
           <w:tcPr>
-            <w:tcW w:w="6254" w:type="dxa"/>
+            <w:tcW w:w="6255" w:type="dxa"/>
             <w:tcBorders>
               <w:start w:val="single" w:sz="4" w:space="0" w:color="000000"/>
               <w:bottom w:val="single" w:sz="4" w:space="0" w:color="000000"/>
@@ -13401,7 +13667,7 @@
         </w:tc>
         <w:tc>
           <w:tcPr>
-            <w:tcW w:w="3138" w:type="dxa"/>
+            <w:tcW w:w="3137" w:type="dxa"/>
             <w:tcBorders>
               <w:start w:val="single" w:sz="4" w:space="0" w:color="000000"/>
               <w:bottom w:val="single" w:sz="4" w:space="0" w:color="000000"/>
@@ -13427,7 +13693,7 @@
         </w:tc>
         <w:tc>
           <w:tcPr>
-            <w:tcW w:w="6254" w:type="dxa"/>
+            <w:tcW w:w="6255" w:type="dxa"/>
             <w:tcBorders>
               <w:start w:val="single" w:sz="4" w:space="0" w:color="000000"/>
               <w:bottom w:val="single" w:sz="4" w:space="0" w:color="000000"/>
@@ -13481,7 +13747,7 @@
         </w:tc>
         <w:tc>
           <w:tcPr>
-            <w:tcW w:w="3138" w:type="dxa"/>
+            <w:tcW w:w="3137" w:type="dxa"/>
             <w:tcBorders>
               <w:start w:val="single" w:sz="4" w:space="0" w:color="000000"/>
               <w:bottom w:val="single" w:sz="4" w:space="0" w:color="000000"/>
@@ -13507,7 +13773,7 @@
         </w:tc>
         <w:tc>
           <w:tcPr>
-            <w:tcW w:w="6254" w:type="dxa"/>
+            <w:tcW w:w="6255" w:type="dxa"/>
             <w:tcBorders>
               <w:start w:val="single" w:sz="4" w:space="0" w:color="000000"/>
               <w:bottom w:val="single" w:sz="4" w:space="0" w:color="000000"/>
@@ -18486,8 +18752,8 @@
       <w:tblGrid>
         <w:gridCol w:w="1077"/>
         <w:gridCol w:w="1751"/>
-        <w:gridCol w:w="1688"/>
-        <w:gridCol w:w="5411"/>
+        <w:gridCol w:w="1687"/>
+        <w:gridCol w:w="5412"/>
       </w:tblGrid>
       <w:tr>
         <w:trPr/>
@@ -18551,7 +18817,7 @@
         </w:tc>
         <w:tc>
           <w:tcPr>
-            <w:tcW w:w="1688" w:type="dxa"/>
+            <w:tcW w:w="1687" w:type="dxa"/>
             <w:tcBorders>
               <w:top w:val="single" w:sz="4" w:space="0" w:color="000000"/>
               <w:start w:val="single" w:sz="4" w:space="0" w:color="000000"/>
@@ -18577,7 +18843,7 @@
         </w:tc>
         <w:tc>
           <w:tcPr>
-            <w:tcW w:w="5411" w:type="dxa"/>
+            <w:tcW w:w="5412" w:type="dxa"/>
             <w:tcBorders>
               <w:top w:val="single" w:sz="4" w:space="0" w:color="000000"/>
               <w:start w:val="single" w:sz="4" w:space="0" w:color="000000"/>
@@ -18763,16 +19029,16 @@
         </w:tblCellMar>
       </w:tblPr>
       <w:tblGrid>
-        <w:gridCol w:w="1124"/>
+        <w:gridCol w:w="1123"/>
         <w:gridCol w:w="1778"/>
-        <w:gridCol w:w="1695"/>
+        <w:gridCol w:w="1696"/>
         <w:gridCol w:w="5330"/>
       </w:tblGrid>
       <w:tr>
         <w:trPr/>
         <w:tc>
           <w:tcPr>
-            <w:tcW w:w="1124" w:type="dxa"/>
+            <w:tcW w:w="1123" w:type="dxa"/>
             <w:tcBorders>
               <w:top w:val="single" w:sz="4" w:space="0" w:color="000000"/>
               <w:start w:val="single" w:sz="4" w:space="0" w:color="000000"/>
@@ -18828,7 +19094,7 @@
         </w:tc>
         <w:tc>
           <w:tcPr>
-            <w:tcW w:w="1695" w:type="dxa"/>
+            <w:tcW w:w="1696" w:type="dxa"/>
             <w:tcBorders>
               <w:top w:val="single" w:sz="4" w:space="0" w:color="000000"/>
               <w:start w:val="single" w:sz="4" w:space="0" w:color="000000"/>
@@ -19032,16 +19298,16 @@
         </w:tblCellMar>
       </w:tblPr>
       <w:tblGrid>
-        <w:gridCol w:w="960"/>
-        <w:gridCol w:w="2106"/>
-        <w:gridCol w:w="1572"/>
-        <w:gridCol w:w="5289"/>
+        <w:gridCol w:w="959"/>
+        <w:gridCol w:w="2107"/>
+        <w:gridCol w:w="1571"/>
+        <w:gridCol w:w="5290"/>
       </w:tblGrid>
       <w:tr>
         <w:trPr/>
         <w:tc>
           <w:tcPr>
-            <w:tcW w:w="960" w:type="dxa"/>
+            <w:tcW w:w="959" w:type="dxa"/>
             <w:tcBorders>
               <w:top w:val="single" w:sz="4" w:space="0" w:color="000000"/>
               <w:start w:val="single" w:sz="4" w:space="0" w:color="000000"/>
@@ -19069,7 +19335,7 @@
         </w:tc>
         <w:tc>
           <w:tcPr>
-            <w:tcW w:w="2106" w:type="dxa"/>
+            <w:tcW w:w="2107" w:type="dxa"/>
             <w:tcBorders>
               <w:top w:val="single" w:sz="4" w:space="0" w:color="000000"/>
               <w:start w:val="single" w:sz="4" w:space="0" w:color="000000"/>
@@ -19099,7 +19365,7 @@
         </w:tc>
         <w:tc>
           <w:tcPr>
-            <w:tcW w:w="1572" w:type="dxa"/>
+            <w:tcW w:w="1571" w:type="dxa"/>
             <w:tcBorders>
               <w:top w:val="single" w:sz="4" w:space="0" w:color="000000"/>
               <w:start w:val="single" w:sz="4" w:space="0" w:color="000000"/>
@@ -19125,7 +19391,7 @@
         </w:tc>
         <w:tc>
           <w:tcPr>
-            <w:tcW w:w="5289" w:type="dxa"/>
+            <w:tcW w:w="5290" w:type="dxa"/>
             <w:tcBorders>
               <w:top w:val="single" w:sz="4" w:space="0" w:color="000000"/>
               <w:start w:val="single" w:sz="4" w:space="0" w:color="000000"/>
@@ -19347,16 +19613,16 @@
         </w:tblCellMar>
       </w:tblPr>
       <w:tblGrid>
-        <w:gridCol w:w="1124"/>
+        <w:gridCol w:w="1123"/>
         <w:gridCol w:w="1778"/>
-        <w:gridCol w:w="1523"/>
+        <w:gridCol w:w="1524"/>
         <w:gridCol w:w="5502"/>
       </w:tblGrid>
       <w:tr>
         <w:trPr/>
         <w:tc>
           <w:tcPr>
-            <w:tcW w:w="1124" w:type="dxa"/>
+            <w:tcW w:w="1123" w:type="dxa"/>
             <w:tcBorders>
               <w:top w:val="single" w:sz="4" w:space="0" w:color="000000"/>
               <w:start w:val="single" w:sz="4" w:space="0" w:color="000000"/>
@@ -19414,7 +19680,7 @@
         </w:tc>
         <w:tc>
           <w:tcPr>
-            <w:tcW w:w="1523" w:type="dxa"/>
+            <w:tcW w:w="1524" w:type="dxa"/>
             <w:tcBorders>
               <w:top w:val="single" w:sz="4" w:space="0" w:color="000000"/>
               <w:start w:val="single" w:sz="4" w:space="0" w:color="000000"/>
@@ -19651,8 +19917,8 @@
         </w:tblCellMar>
       </w:tblPr>
       <w:tblGrid>
-        <w:gridCol w:w="1283"/>
-        <w:gridCol w:w="1298"/>
+        <w:gridCol w:w="1282"/>
+        <w:gridCol w:w="1299"/>
         <w:gridCol w:w="1740"/>
         <w:gridCol w:w="5606"/>
       </w:tblGrid>
@@ -19660,7 +19926,7 @@
         <w:trPr/>
         <w:tc>
           <w:tcPr>
-            <w:tcW w:w="1283" w:type="dxa"/>
+            <w:tcW w:w="1282" w:type="dxa"/>
             <w:tcBorders>
               <w:top w:val="single" w:sz="4" w:space="0" w:color="000000"/>
               <w:start w:val="single" w:sz="4" w:space="0" w:color="000000"/>
@@ -19688,7 +19954,7 @@
         </w:tc>
         <w:tc>
           <w:tcPr>
-            <w:tcW w:w="1298" w:type="dxa"/>
+            <w:tcW w:w="1299" w:type="dxa"/>
             <w:tcBorders>
               <w:top w:val="single" w:sz="4" w:space="0" w:color="000000"/>
               <w:start w:val="single" w:sz="4" w:space="0" w:color="000000"/>
@@ -19974,8 +20240,8 @@
         </w:tblCellMar>
       </w:tblPr>
       <w:tblGrid>
-        <w:gridCol w:w="1283"/>
-        <w:gridCol w:w="1298"/>
+        <w:gridCol w:w="1282"/>
+        <w:gridCol w:w="1299"/>
         <w:gridCol w:w="1740"/>
         <w:gridCol w:w="5606"/>
       </w:tblGrid>
@@ -19983,7 +20249,7 @@
         <w:trPr/>
         <w:tc>
           <w:tcPr>
-            <w:tcW w:w="1283" w:type="dxa"/>
+            <w:tcW w:w="1282" w:type="dxa"/>
             <w:tcBorders>
               <w:top w:val="single" w:sz="4" w:space="0" w:color="000000"/>
               <w:start w:val="single" w:sz="4" w:space="0" w:color="000000"/>
@@ -20011,7 +20277,7 @@
         </w:tc>
         <w:tc>
           <w:tcPr>
-            <w:tcW w:w="1298" w:type="dxa"/>
+            <w:tcW w:w="1299" w:type="dxa"/>
             <w:tcBorders>
               <w:top w:val="single" w:sz="4" w:space="0" w:color="000000"/>
               <w:start w:val="single" w:sz="4" w:space="0" w:color="000000"/>
@@ -20277,9 +20543,9 @@
       </w:tblPr>
       <w:tblGrid>
         <w:gridCol w:w="1359"/>
-        <w:gridCol w:w="1361"/>
+        <w:gridCol w:w="1360"/>
         <w:gridCol w:w="1812"/>
-        <w:gridCol w:w="5395"/>
+        <w:gridCol w:w="5396"/>
       </w:tblGrid>
       <w:tr>
         <w:trPr/>
@@ -20313,7 +20579,7 @@
         </w:tc>
         <w:tc>
           <w:tcPr>
-            <w:tcW w:w="1361" w:type="dxa"/>
+            <w:tcW w:w="1360" w:type="dxa"/>
             <w:tcBorders>
               <w:top w:val="single" w:sz="4" w:space="0" w:color="000000"/>
               <w:start w:val="single" w:sz="4" w:space="0" w:color="000000"/>
@@ -20369,7 +20635,7 @@
         </w:tc>
         <w:tc>
           <w:tcPr>
-            <w:tcW w:w="5395" w:type="dxa"/>
+            <w:tcW w:w="5396" w:type="dxa"/>
             <w:tcBorders>
               <w:top w:val="single" w:sz="4" w:space="0" w:color="000000"/>
               <w:start w:val="single" w:sz="4" w:space="0" w:color="000000"/>
@@ -20881,8 +21147,8 @@
         </w:tblCellMar>
       </w:tblPr>
       <w:tblGrid>
-        <w:gridCol w:w="1283"/>
-        <w:gridCol w:w="1298"/>
+        <w:gridCol w:w="1282"/>
+        <w:gridCol w:w="1299"/>
         <w:gridCol w:w="1740"/>
         <w:gridCol w:w="5606"/>
       </w:tblGrid>
@@ -20890,7 +21156,7 @@
         <w:trPr/>
         <w:tc>
           <w:tcPr>
-            <w:tcW w:w="1283" w:type="dxa"/>
+            <w:tcW w:w="1282" w:type="dxa"/>
             <w:tcBorders>
               <w:top w:val="single" w:sz="4" w:space="0" w:color="000000"/>
               <w:start w:val="single" w:sz="4" w:space="0" w:color="000000"/>
@@ -20918,7 +21184,7 @@
         </w:tc>
         <w:tc>
           <w:tcPr>
-            <w:tcW w:w="1298" w:type="dxa"/>
+            <w:tcW w:w="1299" w:type="dxa"/>
             <w:tcBorders>
               <w:top w:val="single" w:sz="4" w:space="0" w:color="000000"/>
               <w:start w:val="single" w:sz="4" w:space="0" w:color="000000"/>
@@ -21170,8 +21436,8 @@
         </w:tblCellMar>
       </w:tblPr>
       <w:tblGrid>
-        <w:gridCol w:w="1283"/>
-        <w:gridCol w:w="1298"/>
+        <w:gridCol w:w="1282"/>
+        <w:gridCol w:w="1299"/>
         <w:gridCol w:w="1740"/>
         <w:gridCol w:w="5606"/>
       </w:tblGrid>
@@ -21179,7 +21445,7 @@
         <w:trPr/>
         <w:tc>
           <w:tcPr>
-            <w:tcW w:w="1283" w:type="dxa"/>
+            <w:tcW w:w="1282" w:type="dxa"/>
             <w:tcBorders>
               <w:top w:val="single" w:sz="4" w:space="0" w:color="000000"/>
               <w:start w:val="single" w:sz="4" w:space="0" w:color="000000"/>
@@ -21207,7 +21473,7 @@
         </w:tc>
         <w:tc>
           <w:tcPr>
-            <w:tcW w:w="1298" w:type="dxa"/>
+            <w:tcW w:w="1299" w:type="dxa"/>
             <w:tcBorders>
               <w:top w:val="single" w:sz="4" w:space="0" w:color="000000"/>
               <w:start w:val="single" w:sz="4" w:space="0" w:color="000000"/>
@@ -21460,8 +21726,8 @@
         </w:tblCellMar>
       </w:tblPr>
       <w:tblGrid>
-        <w:gridCol w:w="1283"/>
-        <w:gridCol w:w="1298"/>
+        <w:gridCol w:w="1282"/>
+        <w:gridCol w:w="1299"/>
         <w:gridCol w:w="1740"/>
         <w:gridCol w:w="5606"/>
       </w:tblGrid>
@@ -21469,7 +21735,7 @@
         <w:trPr/>
         <w:tc>
           <w:tcPr>
-            <w:tcW w:w="1283" w:type="dxa"/>
+            <w:tcW w:w="1282" w:type="dxa"/>
             <w:tcBorders>
               <w:top w:val="single" w:sz="4" w:space="0" w:color="000000"/>
               <w:start w:val="single" w:sz="4" w:space="0" w:color="000000"/>
@@ -21499,7 +21765,7 @@
         </w:tc>
         <w:tc>
           <w:tcPr>
-            <w:tcW w:w="1298" w:type="dxa"/>
+            <w:tcW w:w="1299" w:type="dxa"/>
             <w:tcBorders>
               <w:top w:val="single" w:sz="4" w:space="0" w:color="000000"/>
               <w:start w:val="single" w:sz="4" w:space="0" w:color="000000"/>
@@ -28108,14 +28374,14 @@
         </w:tblCellMar>
       </w:tblPr>
       <w:tblGrid>
-        <w:gridCol w:w="2722"/>
-        <w:gridCol w:w="7205"/>
+        <w:gridCol w:w="2721"/>
+        <w:gridCol w:w="7206"/>
       </w:tblGrid>
       <w:tr>
         <w:trPr/>
         <w:tc>
           <w:tcPr>
-            <w:tcW w:w="2722" w:type="dxa"/>
+            <w:tcW w:w="2721" w:type="dxa"/>
             <w:tcBorders>
               <w:top w:val="single" w:sz="4" w:space="0" w:color="000000"/>
               <w:start w:val="single" w:sz="4" w:space="0" w:color="000000"/>
@@ -28140,7 +28406,7 @@
         </w:tc>
         <w:tc>
           <w:tcPr>
-            <w:tcW w:w="7205" w:type="dxa"/>
+            <w:tcW w:w="7206" w:type="dxa"/>
             <w:tcBorders>
               <w:top w:val="single" w:sz="4" w:space="0" w:color="000000"/>
               <w:start w:val="single" w:sz="4" w:space="0" w:color="000000"/>
@@ -28169,7 +28435,7 @@
         <w:trPr/>
         <w:tc>
           <w:tcPr>
-            <w:tcW w:w="2722" w:type="dxa"/>
+            <w:tcW w:w="2721" w:type="dxa"/>
             <w:tcBorders>
               <w:start w:val="single" w:sz="4" w:space="0" w:color="000000"/>
               <w:bottom w:val="single" w:sz="4" w:space="0" w:color="000000"/>
@@ -28194,7 +28460,7 @@
         </w:tc>
         <w:tc>
           <w:tcPr>
-            <w:tcW w:w="7205" w:type="dxa"/>
+            <w:tcW w:w="7206" w:type="dxa"/>
             <w:tcBorders>
               <w:start w:val="single" w:sz="4" w:space="0" w:color="000000"/>
               <w:bottom w:val="single" w:sz="4" w:space="0" w:color="000000"/>
@@ -28222,7 +28488,7 @@
         <w:trPr/>
         <w:tc>
           <w:tcPr>
-            <w:tcW w:w="2722" w:type="dxa"/>
+            <w:tcW w:w="2721" w:type="dxa"/>
             <w:tcBorders>
               <w:start w:val="single" w:sz="4" w:space="0" w:color="000000"/>
               <w:bottom w:val="single" w:sz="4" w:space="0" w:color="000000"/>
@@ -28247,7 +28513,7 @@
         </w:tc>
         <w:tc>
           <w:tcPr>
-            <w:tcW w:w="7205" w:type="dxa"/>
+            <w:tcW w:w="7206" w:type="dxa"/>
             <w:tcBorders>
               <w:start w:val="single" w:sz="4" w:space="0" w:color="000000"/>
               <w:bottom w:val="single" w:sz="4" w:space="0" w:color="000000"/>
@@ -28275,7 +28541,7 @@
         <w:trPr/>
         <w:tc>
           <w:tcPr>
-            <w:tcW w:w="2722" w:type="dxa"/>
+            <w:tcW w:w="2721" w:type="dxa"/>
             <w:tcBorders>
               <w:start w:val="single" w:sz="4" w:space="0" w:color="000000"/>
               <w:bottom w:val="single" w:sz="4" w:space="0" w:color="000000"/>
@@ -28300,7 +28566,7 @@
         </w:tc>
         <w:tc>
           <w:tcPr>
-            <w:tcW w:w="7205" w:type="dxa"/>
+            <w:tcW w:w="7206" w:type="dxa"/>
             <w:tcBorders>
               <w:start w:val="single" w:sz="4" w:space="0" w:color="000000"/>
               <w:bottom w:val="single" w:sz="4" w:space="0" w:color="000000"/>
@@ -28328,7 +28594,7 @@
         <w:trPr/>
         <w:tc>
           <w:tcPr>
-            <w:tcW w:w="2722" w:type="dxa"/>
+            <w:tcW w:w="2721" w:type="dxa"/>
             <w:tcBorders>
               <w:start w:val="single" w:sz="4" w:space="0" w:color="000000"/>
               <w:bottom w:val="single" w:sz="4" w:space="0" w:color="000000"/>
@@ -28353,7 +28619,7 @@
         </w:tc>
         <w:tc>
           <w:tcPr>
-            <w:tcW w:w="7205" w:type="dxa"/>
+            <w:tcW w:w="7206" w:type="dxa"/>
             <w:tcBorders>
               <w:start w:val="single" w:sz="4" w:space="0" w:color="000000"/>
               <w:bottom w:val="single" w:sz="4" w:space="0" w:color="000000"/>
@@ -28428,15 +28694,15 @@
         </w:tblCellMar>
       </w:tblPr>
       <w:tblGrid>
-        <w:gridCol w:w="1956"/>
+        <w:gridCol w:w="1955"/>
         <w:gridCol w:w="2677"/>
-        <w:gridCol w:w="5294"/>
+        <w:gridCol w:w="5295"/>
       </w:tblGrid>
       <w:tr>
         <w:trPr/>
         <w:tc>
           <w:tcPr>
-            <w:tcW w:w="1956" w:type="dxa"/>
+            <w:tcW w:w="1955" w:type="dxa"/>
             <w:tcBorders>
               <w:top w:val="single" w:sz="4" w:space="0" w:color="000000"/>
               <w:start w:val="single" w:sz="4" w:space="0" w:color="000000"/>
@@ -28486,7 +28752,7 @@
         </w:tc>
         <w:tc>
           <w:tcPr>
-            <w:tcW w:w="5294" w:type="dxa"/>
+            <w:tcW w:w="5295" w:type="dxa"/>
             <w:tcBorders>
               <w:top w:val="single" w:sz="4" w:space="0" w:color="000000"/>
               <w:start w:val="single" w:sz="4" w:space="0" w:color="000000"/>
@@ -28515,7 +28781,7 @@
         <w:trPr/>
         <w:tc>
           <w:tcPr>
-            <w:tcW w:w="1956" w:type="dxa"/>
+            <w:tcW w:w="1955" w:type="dxa"/>
             <w:tcBorders>
               <w:start w:val="single" w:sz="4" w:space="0" w:color="000000"/>
               <w:bottom w:val="single" w:sz="4" w:space="0" w:color="000000"/>
@@ -28563,7 +28829,7 @@
         </w:tc>
         <w:tc>
           <w:tcPr>
-            <w:tcW w:w="5294" w:type="dxa"/>
+            <w:tcW w:w="5295" w:type="dxa"/>
             <w:tcBorders>
               <w:start w:val="single" w:sz="4" w:space="0" w:color="000000"/>
               <w:bottom w:val="single" w:sz="4" w:space="0" w:color="000000"/>
@@ -28591,7 +28857,7 @@
         <w:trPr/>
         <w:tc>
           <w:tcPr>
-            <w:tcW w:w="1956" w:type="dxa"/>
+            <w:tcW w:w="1955" w:type="dxa"/>
             <w:tcBorders>
               <w:start w:val="single" w:sz="4" w:space="0" w:color="000000"/>
               <w:bottom w:val="single" w:sz="4" w:space="0" w:color="000000"/>
@@ -28639,7 +28905,7 @@
         </w:tc>
         <w:tc>
           <w:tcPr>
-            <w:tcW w:w="5294" w:type="dxa"/>
+            <w:tcW w:w="5295" w:type="dxa"/>
             <w:tcBorders>
               <w:start w:val="single" w:sz="4" w:space="0" w:color="000000"/>
               <w:bottom w:val="single" w:sz="4" w:space="0" w:color="000000"/>
@@ -28667,7 +28933,7 @@
         <w:trPr/>
         <w:tc>
           <w:tcPr>
-            <w:tcW w:w="1956" w:type="dxa"/>
+            <w:tcW w:w="1955" w:type="dxa"/>
             <w:tcBorders>
               <w:start w:val="single" w:sz="4" w:space="0" w:color="000000"/>
               <w:bottom w:val="single" w:sz="4" w:space="0" w:color="000000"/>
@@ -28715,7 +28981,7 @@
         </w:tc>
         <w:tc>
           <w:tcPr>
-            <w:tcW w:w="5294" w:type="dxa"/>
+            <w:tcW w:w="5295" w:type="dxa"/>
             <w:tcBorders>
               <w:start w:val="single" w:sz="4" w:space="0" w:color="000000"/>
               <w:bottom w:val="single" w:sz="4" w:space="0" w:color="000000"/>
@@ -28743,7 +29009,7 @@
         <w:trPr/>
         <w:tc>
           <w:tcPr>
-            <w:tcW w:w="1956" w:type="dxa"/>
+            <w:tcW w:w="1955" w:type="dxa"/>
             <w:tcBorders>
               <w:start w:val="single" w:sz="4" w:space="0" w:color="000000"/>
               <w:bottom w:val="single" w:sz="4" w:space="0" w:color="000000"/>
@@ -28791,7 +29057,7 @@
         </w:tc>
         <w:tc>
           <w:tcPr>
-            <w:tcW w:w="5294" w:type="dxa"/>
+            <w:tcW w:w="5295" w:type="dxa"/>
             <w:tcBorders>
               <w:start w:val="single" w:sz="4" w:space="0" w:color="000000"/>
               <w:bottom w:val="single" w:sz="4" w:space="0" w:color="000000"/>
@@ -28819,7 +29085,7 @@
         <w:trPr/>
         <w:tc>
           <w:tcPr>
-            <w:tcW w:w="1956" w:type="dxa"/>
+            <w:tcW w:w="1955" w:type="dxa"/>
             <w:tcBorders>
               <w:start w:val="single" w:sz="4" w:space="0" w:color="000000"/>
               <w:bottom w:val="single" w:sz="4" w:space="0" w:color="000000"/>
@@ -28867,7 +29133,7 @@
         </w:tc>
         <w:tc>
           <w:tcPr>
-            <w:tcW w:w="5294" w:type="dxa"/>
+            <w:tcW w:w="5295" w:type="dxa"/>
             <w:tcBorders>
               <w:start w:val="single" w:sz="4" w:space="0" w:color="000000"/>
               <w:bottom w:val="single" w:sz="4" w:space="0" w:color="000000"/>
@@ -28895,7 +29161,7 @@
         <w:trPr/>
         <w:tc>
           <w:tcPr>
-            <w:tcW w:w="1956" w:type="dxa"/>
+            <w:tcW w:w="1955" w:type="dxa"/>
             <w:tcBorders>
               <w:start w:val="single" w:sz="4" w:space="0" w:color="000000"/>
               <w:bottom w:val="single" w:sz="4" w:space="0" w:color="000000"/>
@@ -28943,7 +29209,7 @@
         </w:tc>
         <w:tc>
           <w:tcPr>
-            <w:tcW w:w="5294" w:type="dxa"/>
+            <w:tcW w:w="5295" w:type="dxa"/>
             <w:tcBorders>
               <w:start w:val="single" w:sz="4" w:space="0" w:color="000000"/>
               <w:bottom w:val="single" w:sz="4" w:space="0" w:color="000000"/>
@@ -28971,7 +29237,7 @@
         <w:trPr/>
         <w:tc>
           <w:tcPr>
-            <w:tcW w:w="1956" w:type="dxa"/>
+            <w:tcW w:w="1955" w:type="dxa"/>
             <w:tcBorders>
               <w:start w:val="single" w:sz="4" w:space="0" w:color="000000"/>
               <w:bottom w:val="single" w:sz="4" w:space="0" w:color="000000"/>
@@ -29019,7 +29285,7 @@
         </w:tc>
         <w:tc>
           <w:tcPr>
-            <w:tcW w:w="5294" w:type="dxa"/>
+            <w:tcW w:w="5295" w:type="dxa"/>
             <w:tcBorders>
               <w:start w:val="single" w:sz="4" w:space="0" w:color="000000"/>
               <w:bottom w:val="single" w:sz="4" w:space="0" w:color="000000"/>
@@ -29047,7 +29313,7 @@
         <w:trPr/>
         <w:tc>
           <w:tcPr>
-            <w:tcW w:w="1956" w:type="dxa"/>
+            <w:tcW w:w="1955" w:type="dxa"/>
             <w:tcBorders>
               <w:start w:val="single" w:sz="4" w:space="0" w:color="000000"/>
               <w:bottom w:val="single" w:sz="4" w:space="0" w:color="000000"/>
@@ -29095,7 +29361,7 @@
         </w:tc>
         <w:tc>
           <w:tcPr>
-            <w:tcW w:w="5294" w:type="dxa"/>
+            <w:tcW w:w="5295" w:type="dxa"/>
             <w:tcBorders>
               <w:start w:val="single" w:sz="4" w:space="0" w:color="000000"/>
               <w:bottom w:val="single" w:sz="4" w:space="0" w:color="000000"/>
@@ -29123,7 +29389,7 @@
         <w:trPr/>
         <w:tc>
           <w:tcPr>
-            <w:tcW w:w="1956" w:type="dxa"/>
+            <w:tcW w:w="1955" w:type="dxa"/>
             <w:tcBorders>
               <w:start w:val="single" w:sz="4" w:space="0" w:color="000000"/>
               <w:bottom w:val="single" w:sz="4" w:space="0" w:color="000000"/>
@@ -29171,7 +29437,7 @@
         </w:tc>
         <w:tc>
           <w:tcPr>
-            <w:tcW w:w="5294" w:type="dxa"/>
+            <w:tcW w:w="5295" w:type="dxa"/>
             <w:tcBorders>
               <w:start w:val="single" w:sz="4" w:space="0" w:color="000000"/>
               <w:bottom w:val="single" w:sz="4" w:space="0" w:color="000000"/>
@@ -29199,7 +29465,7 @@
         <w:trPr/>
         <w:tc>
           <w:tcPr>
-            <w:tcW w:w="1956" w:type="dxa"/>
+            <w:tcW w:w="1955" w:type="dxa"/>
             <w:tcBorders>
               <w:start w:val="single" w:sz="4" w:space="0" w:color="000000"/>
               <w:bottom w:val="single" w:sz="4" w:space="0" w:color="000000"/>
@@ -29247,7 +29513,7 @@
         </w:tc>
         <w:tc>
           <w:tcPr>
-            <w:tcW w:w="5294" w:type="dxa"/>
+            <w:tcW w:w="5295" w:type="dxa"/>
             <w:tcBorders>
               <w:start w:val="single" w:sz="4" w:space="0" w:color="000000"/>
               <w:bottom w:val="single" w:sz="4" w:space="0" w:color="000000"/>
@@ -32616,9 +32882,9 @@
         <w:gridCol w:w="4197"/>
         <w:gridCol w:w="909"/>
         <w:gridCol w:w="966"/>
-        <w:gridCol w:w="1183"/>
+        <w:gridCol w:w="1182"/>
         <w:gridCol w:w="954"/>
-        <w:gridCol w:w="1040"/>
+        <w:gridCol w:w="1041"/>
       </w:tblGrid>
       <w:tr>
         <w:trPr/>
@@ -32753,7 +33019,7 @@
         </w:tc>
         <w:tc>
           <w:tcPr>
-            <w:tcW w:w="1183" w:type="dxa"/>
+            <w:tcW w:w="1182" w:type="dxa"/>
             <w:tcBorders>
               <w:top w:val="single" w:sz="4" w:space="0" w:color="000000"/>
               <w:start w:val="single" w:sz="4" w:space="0" w:color="000000"/>
@@ -32811,7 +33077,7 @@
         </w:tc>
         <w:tc>
           <w:tcPr>
-            <w:tcW w:w="1040" w:type="dxa"/>
+            <w:tcW w:w="1041" w:type="dxa"/>
             <w:tcBorders>
               <w:top w:val="single" w:sz="4" w:space="0" w:color="000000"/>
               <w:start w:val="single" w:sz="4" w:space="0" w:color="000000"/>
@@ -32956,7 +33222,7 @@
         </w:tc>
         <w:tc>
           <w:tcPr>
-            <w:tcW w:w="1183" w:type="dxa"/>
+            <w:tcW w:w="1182" w:type="dxa"/>
             <w:tcBorders>
               <w:start w:val="single" w:sz="4" w:space="0" w:color="000000"/>
               <w:bottom w:val="single" w:sz="4" w:space="0" w:color="000000"/>
@@ -33012,7 +33278,7 @@
         </w:tc>
         <w:tc>
           <w:tcPr>
-            <w:tcW w:w="1040" w:type="dxa"/>
+            <w:tcW w:w="1041" w:type="dxa"/>
             <w:tcBorders>
               <w:start w:val="single" w:sz="4" w:space="0" w:color="000000"/>
               <w:bottom w:val="single" w:sz="4" w:space="0" w:color="000000"/>
@@ -33156,7 +33422,7 @@
         </w:tc>
         <w:tc>
           <w:tcPr>
-            <w:tcW w:w="1183" w:type="dxa"/>
+            <w:tcW w:w="1182" w:type="dxa"/>
             <w:tcBorders>
               <w:start w:val="single" w:sz="4" w:space="0" w:color="000000"/>
               <w:bottom w:val="single" w:sz="4" w:space="0" w:color="000000"/>
@@ -33212,7 +33478,7 @@
         </w:tc>
         <w:tc>
           <w:tcPr>
-            <w:tcW w:w="1040" w:type="dxa"/>
+            <w:tcW w:w="1041" w:type="dxa"/>
             <w:tcBorders>
               <w:start w:val="single" w:sz="4" w:space="0" w:color="000000"/>
               <w:bottom w:val="single" w:sz="4" w:space="0" w:color="000000"/>
@@ -33356,7 +33622,7 @@
         </w:tc>
         <w:tc>
           <w:tcPr>
-            <w:tcW w:w="1183" w:type="dxa"/>
+            <w:tcW w:w="1182" w:type="dxa"/>
             <w:tcBorders>
               <w:start w:val="single" w:sz="4" w:space="0" w:color="000000"/>
               <w:bottom w:val="single" w:sz="4" w:space="0" w:color="000000"/>
@@ -33412,7 +33678,7 @@
         </w:tc>
         <w:tc>
           <w:tcPr>
-            <w:tcW w:w="1040" w:type="dxa"/>
+            <w:tcW w:w="1041" w:type="dxa"/>
             <w:tcBorders>
               <w:start w:val="single" w:sz="4" w:space="0" w:color="000000"/>
               <w:bottom w:val="single" w:sz="4" w:space="0" w:color="000000"/>
@@ -33556,7 +33822,7 @@
         </w:tc>
         <w:tc>
           <w:tcPr>
-            <w:tcW w:w="1183" w:type="dxa"/>
+            <w:tcW w:w="1182" w:type="dxa"/>
             <w:tcBorders>
               <w:start w:val="single" w:sz="4" w:space="0" w:color="000000"/>
               <w:bottom w:val="single" w:sz="4" w:space="0" w:color="000000"/>
@@ -33612,7 +33878,7 @@
         </w:tc>
         <w:tc>
           <w:tcPr>
-            <w:tcW w:w="1040" w:type="dxa"/>
+            <w:tcW w:w="1041" w:type="dxa"/>
             <w:tcBorders>
               <w:start w:val="single" w:sz="4" w:space="0" w:color="000000"/>
               <w:bottom w:val="single" w:sz="4" w:space="0" w:color="000000"/>
@@ -33756,7 +34022,7 @@
         </w:tc>
         <w:tc>
           <w:tcPr>
-            <w:tcW w:w="1183" w:type="dxa"/>
+            <w:tcW w:w="1182" w:type="dxa"/>
             <w:tcBorders>
               <w:start w:val="single" w:sz="4" w:space="0" w:color="000000"/>
               <w:bottom w:val="single" w:sz="4" w:space="0" w:color="000000"/>
@@ -33812,7 +34078,7 @@
         </w:tc>
         <w:tc>
           <w:tcPr>
-            <w:tcW w:w="1040" w:type="dxa"/>
+            <w:tcW w:w="1041" w:type="dxa"/>
             <w:tcBorders>
               <w:start w:val="single" w:sz="4" w:space="0" w:color="000000"/>
               <w:bottom w:val="single" w:sz="4" w:space="0" w:color="000000"/>
@@ -33956,7 +34222,7 @@
         </w:tc>
         <w:tc>
           <w:tcPr>
-            <w:tcW w:w="1183" w:type="dxa"/>
+            <w:tcW w:w="1182" w:type="dxa"/>
             <w:tcBorders>
               <w:start w:val="single" w:sz="4" w:space="0" w:color="000000"/>
               <w:bottom w:val="single" w:sz="4" w:space="0" w:color="000000"/>
@@ -34012,7 +34278,7 @@
         </w:tc>
         <w:tc>
           <w:tcPr>
-            <w:tcW w:w="1040" w:type="dxa"/>
+            <w:tcW w:w="1041" w:type="dxa"/>
             <w:tcBorders>
               <w:start w:val="single" w:sz="4" w:space="0" w:color="000000"/>
               <w:bottom w:val="single" w:sz="4" w:space="0" w:color="000000"/>
@@ -34156,7 +34422,7 @@
         </w:tc>
         <w:tc>
           <w:tcPr>
-            <w:tcW w:w="1183" w:type="dxa"/>
+            <w:tcW w:w="1182" w:type="dxa"/>
             <w:tcBorders>
               <w:start w:val="single" w:sz="4" w:space="0" w:color="000000"/>
               <w:bottom w:val="single" w:sz="4" w:space="0" w:color="000000"/>
@@ -34212,7 +34478,7 @@
         </w:tc>
         <w:tc>
           <w:tcPr>
-            <w:tcW w:w="1040" w:type="dxa"/>
+            <w:tcW w:w="1041" w:type="dxa"/>
             <w:tcBorders>
               <w:start w:val="single" w:sz="4" w:space="0" w:color="000000"/>
               <w:bottom w:val="single" w:sz="4" w:space="0" w:color="000000"/>
@@ -34356,7 +34622,7 @@
         </w:tc>
         <w:tc>
           <w:tcPr>
-            <w:tcW w:w="1183" w:type="dxa"/>
+            <w:tcW w:w="1182" w:type="dxa"/>
             <w:tcBorders>
               <w:start w:val="single" w:sz="4" w:space="0" w:color="000000"/>
               <w:bottom w:val="single" w:sz="4" w:space="0" w:color="000000"/>
@@ -34412,7 +34678,7 @@
         </w:tc>
         <w:tc>
           <w:tcPr>
-            <w:tcW w:w="1040" w:type="dxa"/>
+            <w:tcW w:w="1041" w:type="dxa"/>
             <w:tcBorders>
               <w:start w:val="single" w:sz="4" w:space="0" w:color="000000"/>
               <w:bottom w:val="single" w:sz="4" w:space="0" w:color="000000"/>
@@ -34556,7 +34822,7 @@
         </w:tc>
         <w:tc>
           <w:tcPr>
-            <w:tcW w:w="1183" w:type="dxa"/>
+            <w:tcW w:w="1182" w:type="dxa"/>
             <w:tcBorders>
               <w:start w:val="single" w:sz="4" w:space="0" w:color="000000"/>
               <w:bottom w:val="single" w:sz="4" w:space="0" w:color="000000"/>
@@ -34612,7 +34878,7 @@
         </w:tc>
         <w:tc>
           <w:tcPr>
-            <w:tcW w:w="1040" w:type="dxa"/>
+            <w:tcW w:w="1041" w:type="dxa"/>
             <w:tcBorders>
               <w:start w:val="single" w:sz="4" w:space="0" w:color="000000"/>
               <w:bottom w:val="single" w:sz="4" w:space="0" w:color="000000"/>
@@ -34756,7 +35022,7 @@
         </w:tc>
         <w:tc>
           <w:tcPr>
-            <w:tcW w:w="1183" w:type="dxa"/>
+            <w:tcW w:w="1182" w:type="dxa"/>
             <w:tcBorders>
               <w:start w:val="single" w:sz="4" w:space="0" w:color="000000"/>
               <w:bottom w:val="single" w:sz="4" w:space="0" w:color="000000"/>
@@ -34812,7 +35078,7 @@
         </w:tc>
         <w:tc>
           <w:tcPr>
-            <w:tcW w:w="1040" w:type="dxa"/>
+            <w:tcW w:w="1041" w:type="dxa"/>
             <w:tcBorders>
               <w:start w:val="single" w:sz="4" w:space="0" w:color="000000"/>
               <w:bottom w:val="single" w:sz="4" w:space="0" w:color="000000"/>
@@ -34956,7 +35222,7 @@
         </w:tc>
         <w:tc>
           <w:tcPr>
-            <w:tcW w:w="1183" w:type="dxa"/>
+            <w:tcW w:w="1182" w:type="dxa"/>
             <w:tcBorders>
               <w:start w:val="single" w:sz="4" w:space="0" w:color="000000"/>
               <w:bottom w:val="single" w:sz="4" w:space="0" w:color="000000"/>
@@ -35012,7 +35278,7 @@
         </w:tc>
         <w:tc>
           <w:tcPr>
-            <w:tcW w:w="1040" w:type="dxa"/>
+            <w:tcW w:w="1041" w:type="dxa"/>
             <w:tcBorders>
               <w:start w:val="single" w:sz="4" w:space="0" w:color="000000"/>
               <w:bottom w:val="single" w:sz="4" w:space="0" w:color="000000"/>
@@ -35156,7 +35422,7 @@
         </w:tc>
         <w:tc>
           <w:tcPr>
-            <w:tcW w:w="1183" w:type="dxa"/>
+            <w:tcW w:w="1182" w:type="dxa"/>
             <w:tcBorders>
               <w:start w:val="single" w:sz="4" w:space="0" w:color="000000"/>
               <w:bottom w:val="single" w:sz="4" w:space="0" w:color="000000"/>
@@ -35212,7 +35478,7 @@
         </w:tc>
         <w:tc>
           <w:tcPr>
-            <w:tcW w:w="1040" w:type="dxa"/>
+            <w:tcW w:w="1041" w:type="dxa"/>
             <w:tcBorders>
               <w:start w:val="single" w:sz="4" w:space="0" w:color="000000"/>
               <w:bottom w:val="single" w:sz="4" w:space="0" w:color="000000"/>
@@ -35358,7 +35624,7 @@
         </w:tc>
         <w:tc>
           <w:tcPr>
-            <w:tcW w:w="1183" w:type="dxa"/>
+            <w:tcW w:w="1182" w:type="dxa"/>
             <w:tcBorders>
               <w:start w:val="single" w:sz="4" w:space="0" w:color="000000"/>
               <w:bottom w:val="single" w:sz="4" w:space="0" w:color="000000"/>
@@ -35414,7 +35680,7 @@
         </w:tc>
         <w:tc>
           <w:tcPr>
-            <w:tcW w:w="1040" w:type="dxa"/>
+            <w:tcW w:w="1041" w:type="dxa"/>
             <w:tcBorders>
               <w:start w:val="single" w:sz="4" w:space="0" w:color="000000"/>
               <w:bottom w:val="single" w:sz="4" w:space="0" w:color="000000"/>
@@ -35558,7 +35824,7 @@
         </w:tc>
         <w:tc>
           <w:tcPr>
-            <w:tcW w:w="1183" w:type="dxa"/>
+            <w:tcW w:w="1182" w:type="dxa"/>
             <w:tcBorders>
               <w:start w:val="single" w:sz="4" w:space="0" w:color="000000"/>
               <w:bottom w:val="single" w:sz="4" w:space="0" w:color="000000"/>
@@ -35614,7 +35880,7 @@
         </w:tc>
         <w:tc>
           <w:tcPr>
-            <w:tcW w:w="1040" w:type="dxa"/>
+            <w:tcW w:w="1041" w:type="dxa"/>
             <w:tcBorders>
               <w:start w:val="single" w:sz="4" w:space="0" w:color="000000"/>
               <w:bottom w:val="single" w:sz="4" w:space="0" w:color="000000"/>
@@ -35758,7 +36024,7 @@
         </w:tc>
         <w:tc>
           <w:tcPr>
-            <w:tcW w:w="1183" w:type="dxa"/>
+            <w:tcW w:w="1182" w:type="dxa"/>
             <w:tcBorders>
               <w:start w:val="single" w:sz="4" w:space="0" w:color="000000"/>
               <w:bottom w:val="single" w:sz="4" w:space="0" w:color="000000"/>
@@ -35814,7 +36080,7 @@
         </w:tc>
         <w:tc>
           <w:tcPr>
-            <w:tcW w:w="1040" w:type="dxa"/>
+            <w:tcW w:w="1041" w:type="dxa"/>
             <w:tcBorders>
               <w:start w:val="single" w:sz="4" w:space="0" w:color="000000"/>
               <w:bottom w:val="single" w:sz="4" w:space="0" w:color="000000"/>
@@ -35958,7 +36224,7 @@
         </w:tc>
         <w:tc>
           <w:tcPr>
-            <w:tcW w:w="1183" w:type="dxa"/>
+            <w:tcW w:w="1182" w:type="dxa"/>
             <w:tcBorders>
               <w:start w:val="single" w:sz="4" w:space="0" w:color="000000"/>
               <w:bottom w:val="single" w:sz="4" w:space="0" w:color="000000"/>
@@ -36014,7 +36280,7 @@
         </w:tc>
         <w:tc>
           <w:tcPr>
-            <w:tcW w:w="1040" w:type="dxa"/>
+            <w:tcW w:w="1041" w:type="dxa"/>
             <w:tcBorders>
               <w:start w:val="single" w:sz="4" w:space="0" w:color="000000"/>
               <w:bottom w:val="single" w:sz="4" w:space="0" w:color="000000"/>
@@ -36158,7 +36424,7 @@
         </w:tc>
         <w:tc>
           <w:tcPr>
-            <w:tcW w:w="1183" w:type="dxa"/>
+            <w:tcW w:w="1182" w:type="dxa"/>
             <w:tcBorders>
               <w:start w:val="single" w:sz="4" w:space="0" w:color="000000"/>
               <w:bottom w:val="single" w:sz="4" w:space="0" w:color="000000"/>
@@ -36214,7 +36480,7 @@
         </w:tc>
         <w:tc>
           <w:tcPr>
-            <w:tcW w:w="1040" w:type="dxa"/>
+            <w:tcW w:w="1041" w:type="dxa"/>
             <w:tcBorders>
               <w:start w:val="single" w:sz="4" w:space="0" w:color="000000"/>
               <w:bottom w:val="single" w:sz="4" w:space="0" w:color="000000"/>
@@ -36358,7 +36624,7 @@
         </w:tc>
         <w:tc>
           <w:tcPr>
-            <w:tcW w:w="1183" w:type="dxa"/>
+            <w:tcW w:w="1182" w:type="dxa"/>
             <w:tcBorders>
               <w:start w:val="single" w:sz="4" w:space="0" w:color="000000"/>
               <w:bottom w:val="single" w:sz="4" w:space="0" w:color="000000"/>
@@ -36414,7 +36680,7 @@
         </w:tc>
         <w:tc>
           <w:tcPr>
-            <w:tcW w:w="1040" w:type="dxa"/>
+            <w:tcW w:w="1041" w:type="dxa"/>
             <w:tcBorders>
               <w:start w:val="single" w:sz="4" w:space="0" w:color="000000"/>
               <w:bottom w:val="single" w:sz="4" w:space="0" w:color="000000"/>
@@ -36558,7 +36824,7 @@
         </w:tc>
         <w:tc>
           <w:tcPr>
-            <w:tcW w:w="1183" w:type="dxa"/>
+            <w:tcW w:w="1182" w:type="dxa"/>
             <w:tcBorders>
               <w:start w:val="single" w:sz="4" w:space="0" w:color="000000"/>
               <w:bottom w:val="single" w:sz="4" w:space="0" w:color="000000"/>
@@ -36614,7 +36880,7 @@
         </w:tc>
         <w:tc>
           <w:tcPr>
-            <w:tcW w:w="1040" w:type="dxa"/>
+            <w:tcW w:w="1041" w:type="dxa"/>
             <w:tcBorders>
               <w:start w:val="single" w:sz="4" w:space="0" w:color="000000"/>
               <w:bottom w:val="single" w:sz="4" w:space="0" w:color="000000"/>
@@ -36758,7 +37024,7 @@
         </w:tc>
         <w:tc>
           <w:tcPr>
-            <w:tcW w:w="1183" w:type="dxa"/>
+            <w:tcW w:w="1182" w:type="dxa"/>
             <w:tcBorders>
               <w:start w:val="single" w:sz="4" w:space="0" w:color="000000"/>
               <w:bottom w:val="single" w:sz="4" w:space="0" w:color="000000"/>
@@ -36814,7 +37080,7 @@
         </w:tc>
         <w:tc>
           <w:tcPr>
-            <w:tcW w:w="1040" w:type="dxa"/>
+            <w:tcW w:w="1041" w:type="dxa"/>
             <w:tcBorders>
               <w:start w:val="single" w:sz="4" w:space="0" w:color="000000"/>
               <w:bottom w:val="single" w:sz="4" w:space="0" w:color="000000"/>
@@ -36958,7 +37224,7 @@
         </w:tc>
         <w:tc>
           <w:tcPr>
-            <w:tcW w:w="1183" w:type="dxa"/>
+            <w:tcW w:w="1182" w:type="dxa"/>
             <w:tcBorders>
               <w:start w:val="single" w:sz="4" w:space="0" w:color="000000"/>
               <w:bottom w:val="single" w:sz="4" w:space="0" w:color="000000"/>
@@ -37014,7 +37280,7 @@
         </w:tc>
         <w:tc>
           <w:tcPr>
-            <w:tcW w:w="1040" w:type="dxa"/>
+            <w:tcW w:w="1041" w:type="dxa"/>
             <w:tcBorders>
               <w:start w:val="single" w:sz="4" w:space="0" w:color="000000"/>
               <w:bottom w:val="single" w:sz="4" w:space="0" w:color="000000"/>
@@ -37158,7 +37424,7 @@
         </w:tc>
         <w:tc>
           <w:tcPr>
-            <w:tcW w:w="1183" w:type="dxa"/>
+            <w:tcW w:w="1182" w:type="dxa"/>
             <w:tcBorders>
               <w:start w:val="single" w:sz="4" w:space="0" w:color="000000"/>
               <w:bottom w:val="single" w:sz="4" w:space="0" w:color="000000"/>
@@ -37214,7 +37480,7 @@
         </w:tc>
         <w:tc>
           <w:tcPr>
-            <w:tcW w:w="1040" w:type="dxa"/>
+            <w:tcW w:w="1041" w:type="dxa"/>
             <w:tcBorders>
               <w:start w:val="single" w:sz="4" w:space="0" w:color="000000"/>
               <w:bottom w:val="single" w:sz="4" w:space="0" w:color="000000"/>
@@ -37358,7 +37624,7 @@
         </w:tc>
         <w:tc>
           <w:tcPr>
-            <w:tcW w:w="1183" w:type="dxa"/>
+            <w:tcW w:w="1182" w:type="dxa"/>
             <w:tcBorders>
               <w:start w:val="single" w:sz="4" w:space="0" w:color="000000"/>
               <w:bottom w:val="single" w:sz="4" w:space="0" w:color="000000"/>
@@ -37414,7 +37680,7 @@
         </w:tc>
         <w:tc>
           <w:tcPr>
-            <w:tcW w:w="1040" w:type="dxa"/>
+            <w:tcW w:w="1041" w:type="dxa"/>
             <w:tcBorders>
               <w:start w:val="single" w:sz="4" w:space="0" w:color="000000"/>
               <w:bottom w:val="single" w:sz="4" w:space="0" w:color="000000"/>
@@ -37558,7 +37824,7 @@
         </w:tc>
         <w:tc>
           <w:tcPr>
-            <w:tcW w:w="1183" w:type="dxa"/>
+            <w:tcW w:w="1182" w:type="dxa"/>
             <w:tcBorders>
               <w:start w:val="single" w:sz="4" w:space="0" w:color="000000"/>
               <w:bottom w:val="single" w:sz="4" w:space="0" w:color="000000"/>
@@ -37614,7 +37880,7 @@
         </w:tc>
         <w:tc>
           <w:tcPr>
-            <w:tcW w:w="1040" w:type="dxa"/>
+            <w:tcW w:w="1041" w:type="dxa"/>
             <w:tcBorders>
               <w:start w:val="single" w:sz="4" w:space="0" w:color="000000"/>
               <w:bottom w:val="single" w:sz="4" w:space="0" w:color="000000"/>
@@ -37758,7 +38024,7 @@
         </w:tc>
         <w:tc>
           <w:tcPr>
-            <w:tcW w:w="1183" w:type="dxa"/>
+            <w:tcW w:w="1182" w:type="dxa"/>
             <w:tcBorders>
               <w:start w:val="single" w:sz="4" w:space="0" w:color="000000"/>
               <w:bottom w:val="single" w:sz="4" w:space="0" w:color="000000"/>
@@ -37814,7 +38080,7 @@
         </w:tc>
         <w:tc>
           <w:tcPr>
-            <w:tcW w:w="1040" w:type="dxa"/>
+            <w:tcW w:w="1041" w:type="dxa"/>
             <w:tcBorders>
               <w:start w:val="single" w:sz="4" w:space="0" w:color="000000"/>
               <w:bottom w:val="single" w:sz="4" w:space="0" w:color="000000"/>
@@ -38266,11 +38532,11 @@
       </w:tblPr>
       <w:tblGrid>
         <w:gridCol w:w="4425"/>
-        <w:gridCol w:w="1012"/>
-        <w:gridCol w:w="1086"/>
-        <w:gridCol w:w="1014"/>
+        <w:gridCol w:w="1011"/>
+        <w:gridCol w:w="1087"/>
+        <w:gridCol w:w="1013"/>
         <w:gridCol w:w="1080"/>
-        <w:gridCol w:w="1310"/>
+        <w:gridCol w:w="1311"/>
       </w:tblGrid>
       <w:tr>
         <w:trPr/>
@@ -38310,7 +38576,7 @@
         </w:tc>
         <w:tc>
           <w:tcPr>
-            <w:tcW w:w="1012" w:type="dxa"/>
+            <w:tcW w:w="1011" w:type="dxa"/>
             <w:tcBorders>
               <w:top w:val="single" w:sz="4" w:space="0" w:color="000000"/>
               <w:start w:val="single" w:sz="4" w:space="0" w:color="000000"/>
@@ -38339,7 +38605,7 @@
         </w:tc>
         <w:tc>
           <w:tcPr>
-            <w:tcW w:w="1086" w:type="dxa"/>
+            <w:tcW w:w="1087" w:type="dxa"/>
             <w:tcBorders>
               <w:top w:val="single" w:sz="4" w:space="0" w:color="000000"/>
               <w:start w:val="single" w:sz="4" w:space="0" w:color="000000"/>
@@ -38368,7 +38634,7 @@
         </w:tc>
         <w:tc>
           <w:tcPr>
-            <w:tcW w:w="1014" w:type="dxa"/>
+            <w:tcW w:w="1013" w:type="dxa"/>
             <w:tcBorders>
               <w:top w:val="single" w:sz="4" w:space="0" w:color="000000"/>
               <w:start w:val="single" w:sz="4" w:space="0" w:color="000000"/>
@@ -38426,7 +38692,7 @@
         </w:tc>
         <w:tc>
           <w:tcPr>
-            <w:tcW w:w="1310" w:type="dxa"/>
+            <w:tcW w:w="1311" w:type="dxa"/>
             <w:tcBorders>
               <w:top w:val="single" w:sz="4" w:space="0" w:color="000000"/>
               <w:start w:val="single" w:sz="4" w:space="0" w:color="000000"/>
@@ -38487,7 +38753,7 @@
         </w:tc>
         <w:tc>
           <w:tcPr>
-            <w:tcW w:w="1012" w:type="dxa"/>
+            <w:tcW w:w="1011" w:type="dxa"/>
             <w:tcBorders>
               <w:start w:val="single" w:sz="4" w:space="0" w:color="000000"/>
               <w:bottom w:val="single" w:sz="4" w:space="0" w:color="000000"/>
@@ -38515,7 +38781,7 @@
         </w:tc>
         <w:tc>
           <w:tcPr>
-            <w:tcW w:w="1086" w:type="dxa"/>
+            <w:tcW w:w="1087" w:type="dxa"/>
             <w:tcBorders>
               <w:start w:val="single" w:sz="4" w:space="0" w:color="000000"/>
               <w:bottom w:val="single" w:sz="4" w:space="0" w:color="000000"/>
@@ -38543,7 +38809,7 @@
         </w:tc>
         <w:tc>
           <w:tcPr>
-            <w:tcW w:w="1014" w:type="dxa"/>
+            <w:tcW w:w="1013" w:type="dxa"/>
             <w:tcBorders>
               <w:start w:val="single" w:sz="4" w:space="0" w:color="000000"/>
               <w:bottom w:val="single" w:sz="4" w:space="0" w:color="000000"/>
@@ -38599,7 +38865,7 @@
         </w:tc>
         <w:tc>
           <w:tcPr>
-            <w:tcW w:w="1310" w:type="dxa"/>
+            <w:tcW w:w="1311" w:type="dxa"/>
             <w:tcBorders>
               <w:start w:val="single" w:sz="4" w:space="0" w:color="000000"/>
               <w:bottom w:val="single" w:sz="4" w:space="0" w:color="000000"/>
@@ -38659,7 +38925,7 @@
         </w:tc>
         <w:tc>
           <w:tcPr>
-            <w:tcW w:w="1012" w:type="dxa"/>
+            <w:tcW w:w="1011" w:type="dxa"/>
             <w:tcBorders>
               <w:start w:val="single" w:sz="4" w:space="0" w:color="000000"/>
               <w:bottom w:val="single" w:sz="4" w:space="0" w:color="000000"/>
@@ -38685,7 +38951,7 @@
         </w:tc>
         <w:tc>
           <w:tcPr>
-            <w:tcW w:w="1086" w:type="dxa"/>
+            <w:tcW w:w="1087" w:type="dxa"/>
             <w:tcBorders>
               <w:start w:val="single" w:sz="4" w:space="0" w:color="000000"/>
               <w:bottom w:val="single" w:sz="4" w:space="0" w:color="000000"/>
@@ -38713,7 +38979,7 @@
         </w:tc>
         <w:tc>
           <w:tcPr>
-            <w:tcW w:w="1014" w:type="dxa"/>
+            <w:tcW w:w="1013" w:type="dxa"/>
             <w:tcBorders>
               <w:start w:val="single" w:sz="4" w:space="0" w:color="000000"/>
               <w:bottom w:val="single" w:sz="4" w:space="0" w:color="000000"/>
@@ -38768,7 +39034,7 @@
         </w:tc>
         <w:tc>
           <w:tcPr>
-            <w:tcW w:w="1310" w:type="dxa"/>
+            <w:tcW w:w="1311" w:type="dxa"/>
             <w:tcBorders>
               <w:start w:val="single" w:sz="4" w:space="0" w:color="000000"/>
               <w:bottom w:val="single" w:sz="4" w:space="0" w:color="000000"/>
@@ -38828,7 +39094,7 @@
         </w:tc>
         <w:tc>
           <w:tcPr>
-            <w:tcW w:w="1012" w:type="dxa"/>
+            <w:tcW w:w="1011" w:type="dxa"/>
             <w:tcBorders>
               <w:start w:val="single" w:sz="4" w:space="0" w:color="000000"/>
               <w:bottom w:val="single" w:sz="4" w:space="0" w:color="000000"/>
@@ -38856,7 +39122,7 @@
         </w:tc>
         <w:tc>
           <w:tcPr>
-            <w:tcW w:w="1086" w:type="dxa"/>
+            <w:tcW w:w="1087" w:type="dxa"/>
             <w:tcBorders>
               <w:start w:val="single" w:sz="4" w:space="0" w:color="000000"/>
               <w:bottom w:val="single" w:sz="4" w:space="0" w:color="000000"/>
@@ -38884,7 +39150,7 @@
         </w:tc>
         <w:tc>
           <w:tcPr>
-            <w:tcW w:w="1014" w:type="dxa"/>
+            <w:tcW w:w="1013" w:type="dxa"/>
             <w:tcBorders>
               <w:start w:val="single" w:sz="4" w:space="0" w:color="000000"/>
               <w:bottom w:val="single" w:sz="4" w:space="0" w:color="000000"/>
@@ -38940,7 +39206,7 @@
         </w:tc>
         <w:tc>
           <w:tcPr>
-            <w:tcW w:w="1310" w:type="dxa"/>
+            <w:tcW w:w="1311" w:type="dxa"/>
             <w:tcBorders>
               <w:start w:val="single" w:sz="4" w:space="0" w:color="000000"/>
               <w:bottom w:val="single" w:sz="4" w:space="0" w:color="000000"/>
@@ -39000,7 +39266,7 @@
         </w:tc>
         <w:tc>
           <w:tcPr>
-            <w:tcW w:w="1012" w:type="dxa"/>
+            <w:tcW w:w="1011" w:type="dxa"/>
             <w:tcBorders>
               <w:start w:val="single" w:sz="4" w:space="0" w:color="000000"/>
               <w:bottom w:val="single" w:sz="4" w:space="0" w:color="000000"/>
@@ -39028,7 +39294,7 @@
         </w:tc>
         <w:tc>
           <w:tcPr>
-            <w:tcW w:w="1086" w:type="dxa"/>
+            <w:tcW w:w="1087" w:type="dxa"/>
             <w:tcBorders>
               <w:start w:val="single" w:sz="4" w:space="0" w:color="000000"/>
               <w:bottom w:val="single" w:sz="4" w:space="0" w:color="000000"/>
@@ -39056,7 +39322,7 @@
         </w:tc>
         <w:tc>
           <w:tcPr>
-            <w:tcW w:w="1014" w:type="dxa"/>
+            <w:tcW w:w="1013" w:type="dxa"/>
             <w:tcBorders>
               <w:start w:val="single" w:sz="4" w:space="0" w:color="000000"/>
               <w:bottom w:val="single" w:sz="4" w:space="0" w:color="000000"/>
@@ -39112,7 +39378,7 @@
         </w:tc>
         <w:tc>
           <w:tcPr>
-            <w:tcW w:w="1310" w:type="dxa"/>
+            <w:tcW w:w="1311" w:type="dxa"/>
             <w:tcBorders>
               <w:start w:val="single" w:sz="4" w:space="0" w:color="000000"/>
               <w:bottom w:val="single" w:sz="4" w:space="0" w:color="000000"/>
@@ -39174,7 +39440,7 @@
         </w:tc>
         <w:tc>
           <w:tcPr>
-            <w:tcW w:w="1012" w:type="dxa"/>
+            <w:tcW w:w="1011" w:type="dxa"/>
             <w:tcBorders>
               <w:start w:val="single" w:sz="4" w:space="0" w:color="000000"/>
               <w:bottom w:val="single" w:sz="4" w:space="0" w:color="000000"/>
@@ -39202,7 +39468,7 @@
         </w:tc>
         <w:tc>
           <w:tcPr>
-            <w:tcW w:w="1086" w:type="dxa"/>
+            <w:tcW w:w="1087" w:type="dxa"/>
             <w:tcBorders>
               <w:start w:val="single" w:sz="4" w:space="0" w:color="000000"/>
               <w:bottom w:val="single" w:sz="4" w:space="0" w:color="000000"/>
@@ -39230,7 +39496,7 @@
         </w:tc>
         <w:tc>
           <w:tcPr>
-            <w:tcW w:w="1014" w:type="dxa"/>
+            <w:tcW w:w="1013" w:type="dxa"/>
             <w:tcBorders>
               <w:start w:val="single" w:sz="4" w:space="0" w:color="000000"/>
               <w:bottom w:val="single" w:sz="4" w:space="0" w:color="000000"/>
@@ -39286,7 +39552,7 @@
         </w:tc>
         <w:tc>
           <w:tcPr>
-            <w:tcW w:w="1310" w:type="dxa"/>
+            <w:tcW w:w="1311" w:type="dxa"/>
             <w:tcBorders>
               <w:start w:val="single" w:sz="4" w:space="0" w:color="000000"/>
               <w:bottom w:val="single" w:sz="4" w:space="0" w:color="000000"/>
@@ -39346,7 +39612,7 @@
         </w:tc>
         <w:tc>
           <w:tcPr>
-            <w:tcW w:w="1012" w:type="dxa"/>
+            <w:tcW w:w="1011" w:type="dxa"/>
             <w:tcBorders>
               <w:start w:val="single" w:sz="4" w:space="0" w:color="000000"/>
               <w:bottom w:val="single" w:sz="4" w:space="0" w:color="000000"/>
@@ -39374,7 +39640,7 @@
         </w:tc>
         <w:tc>
           <w:tcPr>
-            <w:tcW w:w="1086" w:type="dxa"/>
+            <w:tcW w:w="1087" w:type="dxa"/>
             <w:tcBorders>
               <w:start w:val="single" w:sz="4" w:space="0" w:color="000000"/>
               <w:bottom w:val="single" w:sz="4" w:space="0" w:color="000000"/>
@@ -39402,7 +39668,7 @@
         </w:tc>
         <w:tc>
           <w:tcPr>
-            <w:tcW w:w="1014" w:type="dxa"/>
+            <w:tcW w:w="1013" w:type="dxa"/>
             <w:tcBorders>
               <w:start w:val="single" w:sz="4" w:space="0" w:color="000000"/>
               <w:bottom w:val="single" w:sz="4" w:space="0" w:color="000000"/>
@@ -39458,7 +39724,7 @@
         </w:tc>
         <w:tc>
           <w:tcPr>
-            <w:tcW w:w="1310" w:type="dxa"/>
+            <w:tcW w:w="1311" w:type="dxa"/>
             <w:tcBorders>
               <w:start w:val="single" w:sz="4" w:space="0" w:color="000000"/>
               <w:bottom w:val="single" w:sz="4" w:space="0" w:color="000000"/>
@@ -39715,8 +39981,8 @@
       </w:tblPr>
       <w:tblGrid>
         <w:gridCol w:w="2257"/>
-        <w:gridCol w:w="1991"/>
-        <w:gridCol w:w="5679"/>
+        <w:gridCol w:w="1990"/>
+        <w:gridCol w:w="5680"/>
       </w:tblGrid>
       <w:tr>
         <w:trPr/>
@@ -39749,7 +40015,7 @@
         </w:tc>
         <w:tc>
           <w:tcPr>
-            <w:tcW w:w="1991" w:type="dxa"/>
+            <w:tcW w:w="1990" w:type="dxa"/>
             <w:tcBorders>
               <w:top w:val="single" w:sz="4" w:space="0" w:color="000000"/>
               <w:start w:val="single" w:sz="4" w:space="0" w:color="000000"/>
@@ -39776,7 +40042,7 @@
         </w:tc>
         <w:tc>
           <w:tcPr>
-            <w:tcW w:w="5679" w:type="dxa"/>
+            <w:tcW w:w="5680" w:type="dxa"/>
             <w:tcBorders>
               <w:top w:val="single" w:sz="4" w:space="0" w:color="000000"/>
               <w:start w:val="single" w:sz="4" w:space="0" w:color="000000"/>
@@ -39833,7 +40099,7 @@
         </w:tc>
         <w:tc>
           <w:tcPr>
-            <w:tcW w:w="1991" w:type="dxa"/>
+            <w:tcW w:w="1990" w:type="dxa"/>
             <w:tcBorders>
               <w:start w:val="single" w:sz="4" w:space="0" w:color="000000"/>
               <w:bottom w:val="single" w:sz="4" w:space="0" w:color="000000"/>
@@ -39859,7 +40125,7 @@
         </w:tc>
         <w:tc>
           <w:tcPr>
-            <w:tcW w:w="5679" w:type="dxa"/>
+            <w:tcW w:w="5680" w:type="dxa"/>
             <w:tcBorders>
               <w:start w:val="single" w:sz="4" w:space="0" w:color="000000"/>
               <w:bottom w:val="single" w:sz="4" w:space="0" w:color="000000"/>
@@ -39915,7 +40181,7 @@
         </w:tc>
         <w:tc>
           <w:tcPr>
-            <w:tcW w:w="1991" w:type="dxa"/>
+            <w:tcW w:w="1990" w:type="dxa"/>
             <w:tcBorders>
               <w:start w:val="single" w:sz="4" w:space="0" w:color="000000"/>
               <w:bottom w:val="single" w:sz="4" w:space="0" w:color="000000"/>
@@ -39941,7 +40207,7 @@
         </w:tc>
         <w:tc>
           <w:tcPr>
-            <w:tcW w:w="5679" w:type="dxa"/>
+            <w:tcW w:w="5680" w:type="dxa"/>
             <w:tcBorders>
               <w:start w:val="single" w:sz="4" w:space="0" w:color="000000"/>
               <w:bottom w:val="single" w:sz="4" w:space="0" w:color="000000"/>
@@ -39997,7 +40263,7 @@
         </w:tc>
         <w:tc>
           <w:tcPr>
-            <w:tcW w:w="1991" w:type="dxa"/>
+            <w:tcW w:w="1990" w:type="dxa"/>
             <w:tcBorders>
               <w:start w:val="single" w:sz="4" w:space="0" w:color="000000"/>
               <w:bottom w:val="single" w:sz="4" w:space="0" w:color="000000"/>
@@ -40023,7 +40289,7 @@
         </w:tc>
         <w:tc>
           <w:tcPr>
-            <w:tcW w:w="5679" w:type="dxa"/>
+            <w:tcW w:w="5680" w:type="dxa"/>
             <w:tcBorders>
               <w:start w:val="single" w:sz="4" w:space="0" w:color="000000"/>
               <w:bottom w:val="single" w:sz="4" w:space="0" w:color="000000"/>
@@ -40079,7 +40345,7 @@
         </w:tc>
         <w:tc>
           <w:tcPr>
-            <w:tcW w:w="1991" w:type="dxa"/>
+            <w:tcW w:w="1990" w:type="dxa"/>
             <w:tcBorders>
               <w:start w:val="single" w:sz="4" w:space="0" w:color="000000"/>
               <w:bottom w:val="single" w:sz="4" w:space="0" w:color="000000"/>
@@ -40105,7 +40371,7 @@
         </w:tc>
         <w:tc>
           <w:tcPr>
-            <w:tcW w:w="5679" w:type="dxa"/>
+            <w:tcW w:w="5680" w:type="dxa"/>
             <w:tcBorders>
               <w:start w:val="single" w:sz="4" w:space="0" w:color="000000"/>
               <w:bottom w:val="single" w:sz="4" w:space="0" w:color="000000"/>
@@ -40161,7 +40427,7 @@
         </w:tc>
         <w:tc>
           <w:tcPr>
-            <w:tcW w:w="1991" w:type="dxa"/>
+            <w:tcW w:w="1990" w:type="dxa"/>
             <w:tcBorders>
               <w:start w:val="single" w:sz="4" w:space="0" w:color="000000"/>
               <w:bottom w:val="single" w:sz="4" w:space="0" w:color="000000"/>
@@ -40187,7 +40453,7 @@
         </w:tc>
         <w:tc>
           <w:tcPr>
-            <w:tcW w:w="5679" w:type="dxa"/>
+            <w:tcW w:w="5680" w:type="dxa"/>
             <w:tcBorders>
               <w:start w:val="single" w:sz="4" w:space="0" w:color="000000"/>
               <w:bottom w:val="single" w:sz="4" w:space="0" w:color="000000"/>
@@ -40243,7 +40509,7 @@
         </w:tc>
         <w:tc>
           <w:tcPr>
-            <w:tcW w:w="1991" w:type="dxa"/>
+            <w:tcW w:w="1990" w:type="dxa"/>
             <w:tcBorders>
               <w:start w:val="single" w:sz="4" w:space="0" w:color="000000"/>
               <w:bottom w:val="single" w:sz="4" w:space="0" w:color="000000"/>
@@ -40269,7 +40535,7 @@
         </w:tc>
         <w:tc>
           <w:tcPr>
-            <w:tcW w:w="5679" w:type="dxa"/>
+            <w:tcW w:w="5680" w:type="dxa"/>
             <w:tcBorders>
               <w:start w:val="single" w:sz="4" w:space="0" w:color="000000"/>
               <w:bottom w:val="single" w:sz="4" w:space="0" w:color="000000"/>
@@ -40325,7 +40591,7 @@
         </w:tc>
         <w:tc>
           <w:tcPr>
-            <w:tcW w:w="1991" w:type="dxa"/>
+            <w:tcW w:w="1990" w:type="dxa"/>
             <w:tcBorders>
               <w:start w:val="single" w:sz="4" w:space="0" w:color="000000"/>
               <w:bottom w:val="single" w:sz="4" w:space="0" w:color="000000"/>
@@ -40351,7 +40617,7 @@
         </w:tc>
         <w:tc>
           <w:tcPr>
-            <w:tcW w:w="5679" w:type="dxa"/>
+            <w:tcW w:w="5680" w:type="dxa"/>
             <w:tcBorders>
               <w:start w:val="single" w:sz="4" w:space="0" w:color="000000"/>
               <w:bottom w:val="single" w:sz="4" w:space="0" w:color="000000"/>
@@ -40407,7 +40673,7 @@
         </w:tc>
         <w:tc>
           <w:tcPr>
-            <w:tcW w:w="1991" w:type="dxa"/>
+            <w:tcW w:w="1990" w:type="dxa"/>
             <w:tcBorders>
               <w:start w:val="single" w:sz="4" w:space="0" w:color="000000"/>
               <w:bottom w:val="single" w:sz="4" w:space="0" w:color="000000"/>
@@ -40433,7 +40699,7 @@
         </w:tc>
         <w:tc>
           <w:tcPr>
-            <w:tcW w:w="5679" w:type="dxa"/>
+            <w:tcW w:w="5680" w:type="dxa"/>
             <w:tcBorders>
               <w:top w:val="single" w:sz="4" w:space="0" w:color="000000"/>
               <w:start w:val="single" w:sz="4" w:space="0" w:color="000000"/>
@@ -40514,7 +40780,7 @@
         </w:tc>
         <w:tc>
           <w:tcPr>
-            <w:tcW w:w="1991" w:type="dxa"/>
+            <w:tcW w:w="1990" w:type="dxa"/>
             <w:tcBorders>
               <w:start w:val="single" w:sz="4" w:space="0" w:color="000000"/>
               <w:bottom w:val="single" w:sz="4" w:space="0" w:color="000000"/>
@@ -40540,7 +40806,7 @@
         </w:tc>
         <w:tc>
           <w:tcPr>
-            <w:tcW w:w="5679" w:type="dxa"/>
+            <w:tcW w:w="5680" w:type="dxa"/>
             <w:tcBorders>
               <w:start w:val="single" w:sz="4" w:space="0" w:color="000000"/>
               <w:bottom w:val="single" w:sz="4" w:space="0" w:color="000000"/>
@@ -40903,7 +41169,7 @@
       <mc:AlternateContent>
         <mc:Choice Requires="wpg">
           <w:drawing>
-            <wp:anchor behindDoc="1" distT="13335" distB="12065" distL="13335" distR="9525" simplePos="0" locked="0" layoutInCell="1" allowOverlap="1" relativeHeight="621" wp14:anchorId="28F69EF4">
+            <wp:anchor behindDoc="1" distT="13335" distB="12065" distL="13335" distR="9525" simplePos="0" locked="0" layoutInCell="1" allowOverlap="1" relativeHeight="610" wp14:anchorId="28F69EF4">
               <wp:simplePos x="0" y="0"/>
               <wp:positionH relativeFrom="column">
                 <wp:posOffset>-204470</wp:posOffset>
@@ -40933,7 +41199,7 @@
                       <wps:spPr>
                         <a:xfrm>
                           <a:off x="760680" y="9753120"/>
-                          <a:ext cx="849600" cy="152280"/>
+                          <a:ext cx="848880" cy="151920"/>
                         </a:xfrm>
                         <a:prstGeom prst="rect">
                           <a:avLst/>
@@ -41021,7 +41287,7 @@
                           <wps:spPr>
                             <a:xfrm>
                               <a:off x="0" y="0"/>
-                              <a:ext cx="6652800" cy="10288800"/>
+                              <a:ext cx="6652440" cy="10288440"/>
                             </a:xfrm>
                             <a:prstGeom prst="rect">
                               <a:avLst/>
@@ -41298,7 +41564,7 @@
                           <wps:spPr>
                             <a:xfrm>
                               <a:off x="17640" y="10120680"/>
-                              <a:ext cx="326520" cy="152280"/>
+                              <a:ext cx="325800" cy="151920"/>
                             </a:xfrm>
                             <a:prstGeom prst="rect">
                               <a:avLst/>
@@ -41345,7 +41611,7 @@
                           <wps:spPr>
                             <a:xfrm>
                               <a:off x="379080" y="10120680"/>
-                              <a:ext cx="326520" cy="152280"/>
+                              <a:ext cx="325800" cy="151920"/>
                             </a:xfrm>
                             <a:prstGeom prst="rect">
                               <a:avLst/>
@@ -41392,7 +41658,7 @@
                           <wps:spPr>
                             <a:xfrm>
                               <a:off x="754920" y="10120680"/>
-                              <a:ext cx="849600" cy="152280"/>
+                              <a:ext cx="848880" cy="151920"/>
                             </a:xfrm>
                             <a:prstGeom prst="rect">
                               <a:avLst/>
@@ -41526,7 +41792,7 @@
                           <wps:spPr>
                             <a:xfrm>
                               <a:off x="1659240" y="10120680"/>
-                              <a:ext cx="504360" cy="152280"/>
+                              <a:ext cx="503640" cy="151920"/>
                             </a:xfrm>
                             <a:prstGeom prst="rect">
                               <a:avLst/>
@@ -41573,7 +41839,7 @@
                           <wps:spPr>
                             <a:xfrm>
                               <a:off x="2198880" y="10120680"/>
-                              <a:ext cx="326520" cy="152280"/>
+                              <a:ext cx="325800" cy="151920"/>
                             </a:xfrm>
                             <a:prstGeom prst="rect">
                               <a:avLst/>
@@ -41620,7 +41886,7 @@
                           <wps:spPr>
                             <a:xfrm>
                               <a:off x="6310080" y="9769320"/>
-                              <a:ext cx="326520" cy="151920"/>
+                              <a:ext cx="325800" cy="151200"/>
                             </a:xfrm>
                             <a:prstGeom prst="rect">
                               <a:avLst/>
@@ -41667,7 +41933,7 @@
                           <wps:spPr>
                             <a:xfrm>
                               <a:off x="6310080" y="10005120"/>
-                              <a:ext cx="326520" cy="210960"/>
+                              <a:ext cx="325800" cy="210240"/>
                             </a:xfrm>
                             <a:prstGeom prst="rect">
                               <a:avLst/>
@@ -41720,7 +41986,7 @@
                                     <w:rFonts w:ascii="Times New Roman" w:hAnsi="Times New Roman"/>
                                     <w:lang w:val="ru-RU"/>
                                   </w:rPr>
-                                  <w:t>9</w:t>
+                                  <w:t>61</w:t>
                                 </w:r>
                                 <w:r>
                                   <w:rPr>
@@ -41742,7 +42008,7 @@
                           <wps:spPr>
                             <a:xfrm>
                               <a:off x="2578680" y="9894600"/>
-                              <a:ext cx="3681000" cy="238680"/>
+                              <a:ext cx="3680640" cy="237960"/>
                             </a:xfrm>
                             <a:prstGeom prst="rect">
                               <a:avLst/>
@@ -41820,7 +42086,7 @@
                         <wps:spPr>
                           <a:xfrm>
                             <a:off x="703080" y="9961200"/>
-                            <a:ext cx="921960" cy="137160"/>
+                            <a:ext cx="921240" cy="136440"/>
                           </a:xfrm>
                           <a:prstGeom prst="rect">
                             <a:avLst/>
@@ -41913,7 +42179,7 @@
         <mc:Fallback>
           <w:pict>
             <v:group id="shape_0" alt="Групувати 377815888" style="position:absolute;margin-left:-16.1pt;margin-top:16.7pt;width:524.1pt;height:810.15pt" coordorigin="-322,334" coordsize="10482,16203">
-              <v:rect id="shape_0" ID="Rectangle 52" path="m0,0l-2147483645,0l-2147483645,-2147483646l0,-2147483646xe" stroked="f" o:allowincell="f" style="position:absolute;left:876;top:15693;width:1337;height:239;mso-wrap-style:square;v-text-anchor:top">
+              <v:rect id="shape_0" ID="Rectangle 52" path="m0,0l-2147483645,0l-2147483645,-2147483646l0,-2147483646xe" stroked="f" o:allowincell="f" style="position:absolute;left:876;top:15693;width:1336;height:238;mso-wrap-style:square;v-text-anchor:top">
                 <v:fill o:detectmouseclick="t" on="false"/>
                 <v:stroke color="#3465a4" joinstyle="round" endcap="flat"/>
                 <v:textbox>
@@ -41966,7 +42232,7 @@
               </v:rect>
               <v:group id="shape_0" style="position:absolute;left:-322;top:334;width:10482;height:16203">
                 <v:group id="shape_0" style="position:absolute;left:-322;top:334;width:10482;height:16203">
-                  <v:rect id="shape_0" ID="Rectangle 55" path="m0,0l-2147483645,0l-2147483645,-2147483646l0,-2147483646xe" stroked="t" o:allowincell="f" style="position:absolute;left:-322;top:334;width:10476;height:16202;mso-wrap-style:none;v-text-anchor:middle">
+                  <v:rect id="shape_0" ID="Rectangle 55" path="m0,0l-2147483645,0l-2147483645,-2147483646l0,-2147483646xe" stroked="t" o:allowincell="f" style="position:absolute;left:-322;top:334;width:10475;height:16201;mso-wrap-style:none;v-text-anchor:middle">
                     <v:fill o:detectmouseclick="t" on="false"/>
                     <v:stroke color="black" weight="25560" joinstyle="miter" endcap="flat"/>
                     <w10:wrap type="none"/>
@@ -42021,7 +42287,7 @@
                     <v:fill o:detectmouseclick="t" on="false"/>
                     <w10:wrap type="none"/>
                   </v:line>
-                  <v:rect id="shape_0" ID="Rectangle 66" path="m0,0l-2147483645,0l-2147483645,-2147483646l0,-2147483646xe" stroked="f" o:allowincell="f" style="position:absolute;left:-294;top:16272;width:513;height:239;mso-wrap-style:square;v-text-anchor:top">
+                  <v:rect id="shape_0" ID="Rectangle 66" path="m0,0l-2147483645,0l-2147483645,-2147483646l0,-2147483646xe" stroked="f" o:allowincell="f" style="position:absolute;left:-294;top:16272;width:512;height:238;mso-wrap-style:square;v-text-anchor:top">
                     <v:fill o:detectmouseclick="t" on="false"/>
                     <v:stroke color="#3465a4" joinstyle="round" endcap="flat"/>
                     <v:textbox>
@@ -42047,7 +42313,7 @@
                     </v:textbox>
                     <w10:wrap type="none"/>
                   </v:rect>
-                  <v:rect id="shape_0" ID="Rectangle 67" path="m0,0l-2147483645,0l-2147483645,-2147483646l0,-2147483646xe" stroked="f" o:allowincell="f" style="position:absolute;left:275;top:16272;width:513;height:239;mso-wrap-style:square;v-text-anchor:top">
+                  <v:rect id="shape_0" ID="Rectangle 67" path="m0,0l-2147483645,0l-2147483645,-2147483646l0,-2147483646xe" stroked="f" o:allowincell="f" style="position:absolute;left:275;top:16272;width:512;height:238;mso-wrap-style:square;v-text-anchor:top">
                     <v:fill o:detectmouseclick="t" on="false"/>
                     <v:stroke color="#3465a4" joinstyle="round" endcap="flat"/>
                     <v:textbox>
@@ -42073,7 +42339,7 @@
                     </v:textbox>
                     <w10:wrap type="none"/>
                   </v:rect>
-                  <v:rect id="shape_0" ID="Rectangle 68" path="m0,0l-2147483645,0l-2147483645,-2147483646l0,-2147483646xe" stroked="f" o:allowincell="f" style="position:absolute;left:867;top:16272;width:1337;height:239;mso-wrap-style:square;v-text-anchor:top">
+                  <v:rect id="shape_0" ID="Rectangle 68" path="m0,0l-2147483645,0l-2147483645,-2147483646l0,-2147483646xe" stroked="f" o:allowincell="f" style="position:absolute;left:867;top:16272;width:1336;height:238;mso-wrap-style:square;v-text-anchor:top">
                     <v:fill o:detectmouseclick="t" on="false"/>
                     <v:stroke color="#3465a4" joinstyle="round" endcap="flat"/>
                     <v:textbox>
@@ -42186,7 +42452,7 @@
                     </v:textbox>
                     <w10:wrap type="none"/>
                   </v:rect>
-                  <v:rect id="shape_0" ID="Rectangle 69" path="m0,0l-2147483645,0l-2147483645,-2147483646l0,-2147483646xe" stroked="f" o:allowincell="f" style="position:absolute;left:2291;top:16272;width:793;height:239;mso-wrap-style:square;v-text-anchor:top">
+                  <v:rect id="shape_0" ID="Rectangle 69" path="m0,0l-2147483645,0l-2147483645,-2147483646l0,-2147483646xe" stroked="f" o:allowincell="f" style="position:absolute;left:2291;top:16272;width:792;height:238;mso-wrap-style:square;v-text-anchor:top">
                     <v:fill o:detectmouseclick="t" on="false"/>
                     <v:stroke color="#3465a4" joinstyle="round" endcap="flat"/>
                     <v:textbox>
@@ -42212,7 +42478,7 @@
                     </v:textbox>
                     <w10:wrap type="none"/>
                   </v:rect>
-                  <v:rect id="shape_0" ID="Rectangle 70" path="m0,0l-2147483645,0l-2147483645,-2147483646l0,-2147483646xe" stroked="f" o:allowincell="f" style="position:absolute;left:3141;top:16272;width:513;height:239;mso-wrap-style:square;v-text-anchor:top">
+                  <v:rect id="shape_0" ID="Rectangle 70" path="m0,0l-2147483645,0l-2147483645,-2147483646l0,-2147483646xe" stroked="f" o:allowincell="f" style="position:absolute;left:3141;top:16272;width:512;height:238;mso-wrap-style:square;v-text-anchor:top">
                     <v:fill o:detectmouseclick="t" on="false"/>
                     <v:stroke color="#3465a4" joinstyle="round" endcap="flat"/>
                     <v:textbox>
@@ -42238,7 +42504,7 @@
                     </v:textbox>
                     <w10:wrap type="none"/>
                   </v:rect>
-                  <v:rect id="shape_0" ID="Rectangle 71" path="m0,0l-2147483645,0l-2147483645,-2147483646l0,-2147483646xe" stroked="f" o:allowincell="f" style="position:absolute;left:9615;top:15719;width:513;height:238;mso-wrap-style:square;v-text-anchor:top">
+                  <v:rect id="shape_0" ID="Rectangle 71" path="m0,0l-2147483645,0l-2147483645,-2147483646l0,-2147483646xe" stroked="f" o:allowincell="f" style="position:absolute;left:9615;top:15719;width:512;height:237;mso-wrap-style:square;v-text-anchor:top">
                     <v:fill o:detectmouseclick="t" on="false"/>
                     <v:stroke color="#3465a4" joinstyle="round" endcap="flat"/>
                     <v:textbox>
@@ -42264,7 +42530,7 @@
                     </v:textbox>
                     <w10:wrap type="none"/>
                   </v:rect>
-                  <v:rect id="shape_0" ID="Rectangle 72" path="m0,0l-2147483645,0l-2147483645,-2147483646l0,-2147483646xe" stroked="f" o:allowincell="f" style="position:absolute;left:9615;top:16090;width:513;height:331;mso-wrap-style:square;v-text-anchor:top">
+                  <v:rect id="shape_0" ID="Rectangle 72" path="m0,0l-2147483645,0l-2147483645,-2147483646l0,-2147483646xe" stroked="f" o:allowincell="f" style="position:absolute;left:9615;top:16090;width:512;height:330;mso-wrap-style:square;v-text-anchor:top">
                     <v:fill o:detectmouseclick="t" on="false"/>
                     <v:stroke color="#3465a4" joinstyle="round" endcap="flat"/>
                     <v:textbox>
@@ -42304,7 +42570,7 @@
                               <w:rFonts w:ascii="Times New Roman" w:hAnsi="Times New Roman"/>
                               <w:lang w:val="ru-RU"/>
                             </w:rPr>
-                            <w:t>9</w:t>
+                            <w:t>61</w:t>
                           </w:r>
                           <w:r>
                             <w:rPr>
@@ -42318,7 +42584,7 @@
                     </v:textbox>
                     <w10:wrap type="none"/>
                   </v:rect>
-                  <v:rect id="shape_0" ID="Rectangle 73" path="m0,0l-2147483645,0l-2147483645,-2147483646l0,-2147483646xe" stroked="f" o:allowincell="f" style="position:absolute;left:3739;top:15916;width:5796;height:375;mso-wrap-style:square;v-text-anchor:top">
+                  <v:rect id="shape_0" ID="Rectangle 73" path="m0,0l-2147483645,0l-2147483645,-2147483646l0,-2147483646xe" stroked="f" o:allowincell="f" style="position:absolute;left:3739;top:15916;width:5795;height:374;mso-wrap-style:square;v-text-anchor:top">
                     <v:fill o:detectmouseclick="t" on="false"/>
                     <v:stroke color="#3465a4" joinstyle="round" endcap="flat"/>
                     <v:textbox>
@@ -42375,7 +42641,7 @@
                     <w10:wrap type="none"/>
                   </v:rect>
                 </v:group>
-                <v:rect id="shape_0" ID="Rectangle 74" path="m0,0l-2147483645,0l-2147483645,-2147483646l0,-2147483646xe" stroked="f" o:allowincell="f" style="position:absolute;left:785;top:16021;width:1451;height:215;mso-wrap-style:square;v-text-anchor:top">
+                <v:rect id="shape_0" ID="Rectangle 74" path="m0,0l-2147483645,0l-2147483645,-2147483646l0,-2147483646xe" stroked="f" o:allowincell="f" style="position:absolute;left:785;top:16021;width:1450;height:214;mso-wrap-style:square;v-text-anchor:top">
                   <v:fill o:detectmouseclick="t" on="false"/>
                   <v:stroke color="#3465a4" joinstyle="round" endcap="flat"/>
                   <v:textbox>
@@ -47810,8 +48076,8 @@
     <w:qFormat/>
     <w:rPr/>
   </w:style>
-  <w:style w:type="character" w:styleId="Bullets">
-    <w:name w:val="Bullets"/>
+  <w:style w:type="character" w:styleId="Bulletsuser">
+    <w:name w:val="Bullets (user)"/>
     <w:qFormat/>
     <w:rPr>
       <w:rFonts w:ascii="OpenSymbol" w:hAnsi="OpenSymbol" w:eastAsia="OpenSymbol" w:cs="OpenSymbol"/>
@@ -48255,8 +48521,8 @@
       <w14:ligatures w14:val="standardContextual"/>
     </w:rPr>
   </w:style>
-  <w:style w:type="paragraph" w:styleId="FrameContents">
-    <w:name w:val="Frame Contents"/>
+  <w:style w:type="paragraph" w:styleId="FrameContentsuser">
+    <w:name w:val="Frame Contents (user)"/>
     <w:basedOn w:val="Normal"/>
     <w:qFormat/>
     <w:pPr/>
@@ -48272,8 +48538,8 @@
     </w:pPr>
     <w:rPr/>
   </w:style>
-  <w:style w:type="paragraph" w:styleId="FrameContentsuser">
-    <w:name w:val="Frame Contents (user)"/>
+  <w:style w:type="paragraph" w:styleId="FrameContents">
+    <w:name w:val="Frame Contents"/>
     <w:basedOn w:val="Normal"/>
     <w:qFormat/>
     <w:pPr/>

</xml_diff>